<commit_message>
added images folder under doc
</commit_message>
<xml_diff>
--- a/doc/TeachmeAI.docx
+++ b/doc/TeachmeAI.docx
@@ -86,70 +86,6 @@
           <w:lang w:val="es-ES"/>
         </w:rPr>
       </w:pPr>
-    </w:p>
-    <w:p>
-      <w:pPr>
-        <w:jc w:val="both"/>
-        <w:rPr>
-          <w:rFonts w:ascii="Aptos" w:hAnsi="Aptos"/>
-          <w:lang w:val="es-ES"/>
-        </w:rPr>
-      </w:pPr>
-      <w:r>
-        <w:rPr>
-          <w:rFonts w:ascii="Aptos" w:hAnsi="Aptos"/>
-          <w:lang w:val="es-ES"/>
-        </w:rPr>
-        <w:t>Enviar un documento electrónico (en formato</w:t>
-      </w:r>
-      <w:r>
-        <w:rPr>
-          <w:rFonts w:ascii="Aptos" w:hAnsi="Aptos"/>
-          <w:lang w:val="es-ES"/>
-        </w:rPr>
-        <w:t xml:space="preserve"> PDF) </w:t>
-      </w:r>
-      <w:r>
-        <w:rPr>
-          <w:rFonts w:ascii="Aptos" w:hAnsi="Aptos"/>
-          <w:lang w:val="es-ES"/>
-        </w:rPr>
-        <w:t xml:space="preserve">a </w:t>
-      </w:r>
-      <w:hyperlink r:id="rId10" w:history="1">
-        <w:r>
-          <w:rPr>
-            <w:rStyle w:val="Hipervnculo"/>
-            <w:rFonts w:ascii="Aptos" w:hAnsi="Aptos"/>
-            <w:lang w:val="es-ES"/>
-          </w:rPr>
-          <w:t>pesce@ort.edu.uy</w:t>
-        </w:r>
-      </w:hyperlink>
-      <w:r>
-        <w:rPr>
-          <w:rFonts w:ascii="Aptos" w:hAnsi="Aptos"/>
-          <w:lang w:val="es-ES"/>
-        </w:rPr>
-        <w:t xml:space="preserve"> con copia a </w:t>
-      </w:r>
-      <w:hyperlink r:id="rId11" w:history="1">
-        <w:r>
-          <w:rPr>
-            <w:rStyle w:val="Hipervnculo"/>
-            <w:rFonts w:ascii="Aptos" w:hAnsi="Aptos"/>
-            <w:lang w:val="es-ES"/>
-          </w:rPr>
-          <w:t>mangarelli@ort.edu.uy</w:t>
-        </w:r>
-      </w:hyperlink>
-      <w:r>
-        <w:rPr>
-          <w:rFonts w:ascii="Aptos" w:hAnsi="Aptos"/>
-          <w:lang w:val="es-ES"/>
-        </w:rPr>
-        <w:t xml:space="preserve"> </w:t>
-      </w:r>
     </w:p>
     <w:p>
       <w:pPr>
@@ -199,6 +135,14 @@
     </w:p>
     <w:p>
       <w:pPr>
+        <w:pStyle w:val="Sinespaciado"/>
+        <w:rPr>
+          <w:lang w:val="es-ES"/>
+        </w:rPr>
+      </w:pPr>
+    </w:p>
+    <w:p>
+      <w:pPr>
         <w:pBdr>
           <w:top w:val="single" w:sz="4" w:space="1" w:color="auto"/>
           <w:left w:val="single" w:sz="4" w:space="4" w:color="auto"/>
@@ -216,7 +160,7 @@
           <w:rFonts w:ascii="Aptos" w:hAnsi="Aptos"/>
           <w:lang w:val="es-ES"/>
         </w:rPr>
-        <w:t>Postulante o postulantes (indicar nombre, apellido y CI)</w:t>
+        <w:t>Carrera y materia donde se desarrollará la propuesta</w:t>
       </w:r>
     </w:p>
     <w:p>
@@ -238,8 +182,16 @@
           <w:rFonts w:ascii="Aptos" w:hAnsi="Aptos"/>
           <w:lang w:val="es-ES"/>
         </w:rPr>
-        <w:t>Gastón Mousqués  –  C.I. 1.435465-1</w:t>
-      </w:r>
+        <w:t>Licenciatura e Ingeniería en sistemas – Fundamentos de ingeniería de software y/o diseño de aplicaciones 1</w:t>
+      </w:r>
+    </w:p>
+    <w:p>
+      <w:pPr>
+        <w:pStyle w:val="Sinespaciado"/>
+        <w:rPr>
+          <w:lang w:val="es-ES"/>
+        </w:rPr>
+      </w:pPr>
     </w:p>
     <w:p>
       <w:pPr>
@@ -252,31 +204,20 @@
         <w:jc w:val="both"/>
         <w:rPr>
           <w:rFonts w:ascii="Aptos" w:hAnsi="Aptos"/>
-          <w:lang w:val="es-ES"/>
-        </w:rPr>
-      </w:pPr>
-      <w:r>
-        <w:rPr>
-          <w:rFonts w:ascii="Aptos" w:hAnsi="Aptos"/>
-          <w:lang w:val="es-ES"/>
-        </w:rPr>
-        <w:t>Martín Solari – C.I.</w:t>
-      </w:r>
-      <w:r>
-        <w:rPr>
-          <w:rFonts w:ascii="Aptos" w:hAnsi="Aptos"/>
-          <w:lang w:val="es-ES"/>
-        </w:rPr>
-        <w:t xml:space="preserve"> 3.174.214-0</w:t>
-      </w:r>
-    </w:p>
-    <w:p>
-      <w:pPr>
-        <w:pStyle w:val="Sinespaciado"/>
-        <w:rPr>
-          <w:lang w:val="es-ES"/>
-        </w:rPr>
-      </w:pPr>
+          <w:i/>
+          <w:iCs/>
+          <w:lang w:val="es-ES"/>
+        </w:rPr>
+      </w:pPr>
+      <w:r>
+        <w:rPr>
+          <w:rFonts w:ascii="Aptos" w:hAnsi="Aptos"/>
+          <w:i/>
+          <w:iCs/>
+          <w:lang w:val="es-ES"/>
+        </w:rPr>
+        <w:t>Fechas de inicio y fin del curso en que se implementará la propuesta</w:t>
+      </w:r>
     </w:p>
     <w:p>
       <w:pPr>
@@ -297,8 +238,186 @@
           <w:rFonts w:ascii="Aptos" w:hAnsi="Aptos"/>
           <w:lang w:val="es-ES"/>
         </w:rPr>
-        <w:t>Carrera y materia donde se desarrollará la propuesta</w:t>
-      </w:r>
+        <w:t>Las p</w:t>
+      </w:r>
+      <w:r>
+        <w:rPr>
+          <w:rFonts w:ascii="Aptos" w:hAnsi="Aptos"/>
+          <w:lang w:val="es-ES"/>
+        </w:rPr>
+        <w:t>rimeras pruebas du</w:t>
+      </w:r>
+      <w:r>
+        <w:rPr>
+          <w:rFonts w:ascii="Aptos" w:hAnsi="Aptos"/>
+          <w:lang w:val="es-ES"/>
+        </w:rPr>
+        <w:t>rante el semestre de a</w:t>
+      </w:r>
+      <w:r>
+        <w:rPr>
+          <w:rFonts w:ascii="Aptos" w:hAnsi="Aptos"/>
+          <w:lang w:val="es-ES"/>
+        </w:rPr>
+        <w:t>gost</w:t>
+      </w:r>
+      <w:r>
+        <w:rPr>
+          <w:rFonts w:ascii="Aptos" w:hAnsi="Aptos"/>
+          <w:lang w:val="es-ES"/>
+        </w:rPr>
+        <w:t xml:space="preserve">o 2025 </w:t>
+      </w:r>
+      <w:r>
+        <w:rPr>
+          <w:rFonts w:ascii="Aptos" w:hAnsi="Aptos"/>
+          <w:lang w:val="es-ES"/>
+        </w:rPr>
+        <w:t xml:space="preserve">y </w:t>
+      </w:r>
+      <w:r>
+        <w:rPr>
+          <w:rFonts w:ascii="Aptos" w:hAnsi="Aptos"/>
+          <w:lang w:val="es-ES"/>
+        </w:rPr>
+        <w:t xml:space="preserve">sobre </w:t>
+      </w:r>
+      <w:r>
+        <w:rPr>
+          <w:rFonts w:ascii="Aptos" w:hAnsi="Aptos"/>
+          <w:lang w:val="es-ES"/>
+        </w:rPr>
+        <w:t>mejoras e</w:t>
+      </w:r>
+      <w:r>
+        <w:rPr>
+          <w:rFonts w:ascii="Aptos" w:hAnsi="Aptos"/>
+          <w:lang w:val="es-ES"/>
+        </w:rPr>
+        <w:t>n marzo 2026</w:t>
+      </w:r>
+      <w:r>
+        <w:rPr>
+          <w:rFonts w:ascii="Aptos" w:hAnsi="Aptos"/>
+          <w:lang w:val="es-ES"/>
+        </w:rPr>
+        <w:t xml:space="preserve">. </w:t>
+      </w:r>
+      <w:r>
+        <w:rPr>
+          <w:rFonts w:ascii="Aptos" w:hAnsi="Aptos"/>
+          <w:lang w:val="es-ES"/>
+        </w:rPr>
+        <w:t xml:space="preserve">El primer </w:t>
+      </w:r>
+      <w:r>
+        <w:rPr>
+          <w:rFonts w:ascii="Aptos" w:hAnsi="Aptos"/>
+          <w:lang w:val="es-ES"/>
+        </w:rPr>
+        <w:t>objetivo</w:t>
+      </w:r>
+      <w:r>
+        <w:rPr>
+          <w:rFonts w:ascii="Aptos" w:hAnsi="Aptos"/>
+          <w:lang w:val="es-ES"/>
+        </w:rPr>
+        <w:t xml:space="preserve"> es aplicar l</w:t>
+      </w:r>
+      <w:r>
+        <w:rPr>
+          <w:rFonts w:ascii="Aptos" w:hAnsi="Aptos"/>
+          <w:lang w:val="es-ES"/>
+        </w:rPr>
+        <w:t>a</w:t>
+      </w:r>
+      <w:r>
+        <w:rPr>
+          <w:rFonts w:ascii="Aptos" w:hAnsi="Aptos"/>
+          <w:lang w:val="es-ES"/>
+        </w:rPr>
+        <w:t xml:space="preserve"> </w:t>
+      </w:r>
+      <w:r>
+        <w:rPr>
+          <w:rFonts w:ascii="Aptos" w:hAnsi="Aptos"/>
+          <w:lang w:val="es-ES"/>
+        </w:rPr>
+        <w:t>herramienta</w:t>
+      </w:r>
+      <w:r>
+        <w:rPr>
+          <w:rFonts w:ascii="Aptos" w:hAnsi="Aptos"/>
+          <w:lang w:val="es-ES"/>
+        </w:rPr>
+        <w:t xml:space="preserve"> </w:t>
+      </w:r>
+      <w:r>
+        <w:rPr>
+          <w:rFonts w:ascii="Aptos" w:hAnsi="Aptos"/>
+          <w:lang w:val="es-ES"/>
+        </w:rPr>
+        <w:t xml:space="preserve">en </w:t>
+      </w:r>
+      <w:r>
+        <w:rPr>
+          <w:rFonts w:ascii="Aptos" w:hAnsi="Aptos"/>
+          <w:lang w:val="es-ES"/>
+        </w:rPr>
+        <w:t>un solo desafío de desarrollo (</w:t>
+      </w:r>
+      <w:r>
+        <w:rPr>
+          <w:rFonts w:ascii="Aptos" w:hAnsi="Aptos"/>
+          <w:i/>
+          <w:iCs/>
+          <w:lang w:val="es-ES"/>
+        </w:rPr>
+        <w:t>kata</w:t>
+      </w:r>
+      <w:r>
+        <w:rPr>
+          <w:rFonts w:ascii="Aptos" w:hAnsi="Aptos"/>
+          <w:lang w:val="es-ES"/>
+        </w:rPr>
+        <w:t>)</w:t>
+      </w:r>
+      <w:r>
+        <w:rPr>
+          <w:rFonts w:ascii="Aptos" w:hAnsi="Aptos"/>
+          <w:lang w:val="es-ES"/>
+        </w:rPr>
+        <w:t xml:space="preserve"> en alguno</w:t>
+      </w:r>
+      <w:r>
+        <w:rPr>
+          <w:rFonts w:ascii="Aptos" w:hAnsi="Aptos"/>
+          <w:lang w:val="es-ES"/>
+        </w:rPr>
+        <w:t>s</w:t>
+      </w:r>
+      <w:r>
+        <w:rPr>
+          <w:rFonts w:ascii="Aptos" w:hAnsi="Aptos"/>
+          <w:lang w:val="es-ES"/>
+        </w:rPr>
+        <w:t xml:space="preserve"> de los temas de </w:t>
+      </w:r>
+      <w:r>
+        <w:rPr>
+          <w:rFonts w:ascii="Aptos" w:hAnsi="Aptos"/>
+          <w:lang w:val="es-ES"/>
+        </w:rPr>
+        <w:t>las materias que se adecuen mejor para probar la idea.</w:t>
+      </w:r>
+    </w:p>
+    <w:p>
+      <w:pPr>
+        <w:pStyle w:val="Sinespaciado"/>
+        <w:rPr>
+          <w:lang w:val="es-ES"/>
+        </w:rPr>
+      </w:pPr>
     </w:p>
     <w:p>
       <w:pPr>
@@ -311,24 +430,20 @@
         <w:jc w:val="both"/>
         <w:rPr>
           <w:rFonts w:ascii="Aptos" w:hAnsi="Aptos"/>
-          <w:lang w:val="es-ES"/>
-        </w:rPr>
-      </w:pPr>
-      <w:r>
-        <w:rPr>
-          <w:rFonts w:ascii="Aptos" w:hAnsi="Aptos"/>
-          <w:lang w:val="es-ES"/>
-        </w:rPr>
-        <w:t>Licenciatura e Ingeniería en sistemas – Fundamentos de ingeniería de software y/o diseño de aplicaciones 1</w:t>
-      </w:r>
-    </w:p>
-    <w:p>
-      <w:pPr>
-        <w:pStyle w:val="Sinespaciado"/>
-        <w:rPr>
-          <w:lang w:val="es-ES"/>
-        </w:rPr>
-      </w:pPr>
+          <w:i/>
+          <w:iCs/>
+          <w:lang w:val="es-ES"/>
+        </w:rPr>
+      </w:pPr>
+      <w:r>
+        <w:rPr>
+          <w:rFonts w:ascii="Aptos" w:hAnsi="Aptos"/>
+          <w:i/>
+          <w:iCs/>
+          <w:lang w:val="es-ES"/>
+        </w:rPr>
+        <w:t>Descripción de la propuesta (máximo 500 palabras), incluyendo las herramientas de inteligencia artificial que se utilizarán. Indicar si la propuesta se refiere a mejoras en la planificación del curso, metodologías de enseñanza o modalidades de evaluación, u otros aspectos de la docencia.</w:t>
+      </w:r>
     </w:p>
     <w:p>
       <w:pPr>
@@ -341,19 +456,57 @@
         <w:jc w:val="both"/>
         <w:rPr>
           <w:rFonts w:ascii="Aptos" w:hAnsi="Aptos"/>
-          <w:i/>
-          <w:iCs/>
-          <w:lang w:val="es-ES"/>
-        </w:rPr>
-      </w:pPr>
-      <w:r>
-        <w:rPr>
-          <w:rFonts w:ascii="Aptos" w:hAnsi="Aptos"/>
-          <w:i/>
-          <w:iCs/>
-          <w:lang w:val="es-ES"/>
-        </w:rPr>
-        <w:t>Fechas de inicio y fin del curso en que se implementará la propuesta</w:t>
+          <w:lang w:val="es-419"/>
+        </w:rPr>
+      </w:pPr>
+      <w:r>
+        <w:rPr>
+          <w:rFonts w:ascii="Aptos" w:hAnsi="Aptos"/>
+          <w:lang w:val="es-419"/>
+        </w:rPr>
+        <w:t>La irrupción de la inteligencia artificial generativa está transformando profundamente la práctica profesional, especialmente en el desarrollo de software</w:t>
+      </w:r>
+      <w:r>
+        <w:rPr>
+          <w:rFonts w:ascii="Aptos" w:hAnsi="Aptos"/>
+          <w:lang w:val="es-419"/>
+        </w:rPr>
+        <w:t xml:space="preserve"> [1]</w:t>
+      </w:r>
+      <w:r>
+        <w:rPr>
+          <w:rFonts w:ascii="Aptos" w:hAnsi="Aptos"/>
+          <w:lang w:val="es-419"/>
+        </w:rPr>
+        <w:t xml:space="preserve">. Herramientas como GitHub Copilot, ChatGPT o </w:t>
+      </w:r>
+      <w:r>
+        <w:rPr>
+          <w:rFonts w:ascii="Aptos" w:hAnsi="Aptos"/>
+          <w:lang w:val="es-419"/>
+        </w:rPr>
+        <w:t xml:space="preserve">Claude Code, </w:t>
+      </w:r>
+      <w:r>
+        <w:rPr>
+          <w:rFonts w:ascii="Aptos" w:hAnsi="Aptos"/>
+          <w:lang w:val="es-419"/>
+        </w:rPr>
+        <w:t xml:space="preserve">permiten generar soluciones funcionales en minutos, </w:t>
+      </w:r>
+      <w:r>
+        <w:rPr>
+          <w:rFonts w:ascii="Aptos" w:hAnsi="Aptos"/>
+          <w:lang w:val="es-419"/>
+        </w:rPr>
+        <w:t>realizando</w:t>
+      </w:r>
+      <w:r>
+        <w:rPr>
+          <w:rFonts w:ascii="Aptos" w:hAnsi="Aptos"/>
+          <w:lang w:val="es-419"/>
+        </w:rPr>
+        <w:t xml:space="preserve"> muchas tareas tradicionales de programación manual. Si bien esta tecnología potencia significativamente la productividad de desarrolladores expertos, también plantea riesgos pedagógicos relevantes: estudiantes en formación pueden utilizar estas herramientas para producir código sin comprender su estructura, calidad o implicancias de diseño.</w:t>
       </w:r>
     </w:p>
     <w:p>
@@ -367,194 +520,131 @@
         <w:jc w:val="both"/>
         <w:rPr>
           <w:rFonts w:ascii="Aptos" w:hAnsi="Aptos"/>
-          <w:lang w:val="es-ES"/>
-        </w:rPr>
-      </w:pPr>
-      <w:r>
-        <w:rPr>
-          <w:rFonts w:ascii="Aptos" w:hAnsi="Aptos"/>
-          <w:lang w:val="es-ES"/>
-        </w:rPr>
-        <w:t>Las p</w:t>
-      </w:r>
-      <w:r>
-        <w:rPr>
-          <w:rFonts w:ascii="Aptos" w:hAnsi="Aptos"/>
-          <w:lang w:val="es-ES"/>
-        </w:rPr>
-        <w:t>rimeras pruebas du</w:t>
-      </w:r>
-      <w:r>
-        <w:rPr>
-          <w:rFonts w:ascii="Aptos" w:hAnsi="Aptos"/>
-          <w:lang w:val="es-ES"/>
-        </w:rPr>
-        <w:t>rante el semestre de a</w:t>
-      </w:r>
-      <w:r>
-        <w:rPr>
-          <w:rFonts w:ascii="Aptos" w:hAnsi="Aptos"/>
-          <w:lang w:val="es-ES"/>
-        </w:rPr>
-        <w:t>gost</w:t>
-      </w:r>
-      <w:r>
-        <w:rPr>
-          <w:rFonts w:ascii="Aptos" w:hAnsi="Aptos"/>
-          <w:lang w:val="es-ES"/>
-        </w:rPr>
-        <w:t xml:space="preserve">o 2025 </w:t>
-      </w:r>
-      <w:r>
-        <w:rPr>
-          <w:rFonts w:ascii="Aptos" w:hAnsi="Aptos"/>
-          <w:lang w:val="es-ES"/>
-        </w:rPr>
-        <w:t xml:space="preserve">y </w:t>
-      </w:r>
-      <w:r>
-        <w:rPr>
-          <w:rFonts w:ascii="Aptos" w:hAnsi="Aptos"/>
-          <w:lang w:val="es-ES"/>
-        </w:rPr>
-        <w:t xml:space="preserve">sobre </w:t>
-      </w:r>
-      <w:r>
-        <w:rPr>
-          <w:rFonts w:ascii="Aptos" w:hAnsi="Aptos"/>
-          <w:lang w:val="es-ES"/>
-        </w:rPr>
-        <w:t>mejoras e</w:t>
-      </w:r>
-      <w:r>
-        <w:rPr>
-          <w:rFonts w:ascii="Aptos" w:hAnsi="Aptos"/>
-          <w:lang w:val="es-ES"/>
-        </w:rPr>
-        <w:t>n marzo 2026</w:t>
-      </w:r>
-      <w:r>
-        <w:rPr>
-          <w:rFonts w:ascii="Aptos" w:hAnsi="Aptos"/>
-          <w:lang w:val="es-ES"/>
-        </w:rPr>
-        <w:t xml:space="preserve">. </w:t>
-      </w:r>
-      <w:r>
-        <w:rPr>
-          <w:rFonts w:ascii="Aptos" w:hAnsi="Aptos"/>
-          <w:lang w:val="es-ES"/>
-        </w:rPr>
-        <w:t xml:space="preserve">El primer </w:t>
-      </w:r>
-      <w:r>
-        <w:rPr>
-          <w:rFonts w:ascii="Aptos" w:hAnsi="Aptos"/>
-          <w:lang w:val="es-ES"/>
-        </w:rPr>
-        <w:t>objetivo</w:t>
-      </w:r>
-      <w:r>
-        <w:rPr>
-          <w:rFonts w:ascii="Aptos" w:hAnsi="Aptos"/>
-          <w:lang w:val="es-ES"/>
-        </w:rPr>
-        <w:t xml:space="preserve"> es aplicar l</w:t>
-      </w:r>
-      <w:r>
-        <w:rPr>
-          <w:rFonts w:ascii="Aptos" w:hAnsi="Aptos"/>
-          <w:lang w:val="es-ES"/>
-        </w:rPr>
-        <w:t>a</w:t>
-      </w:r>
-      <w:r>
-        <w:rPr>
-          <w:rFonts w:ascii="Aptos" w:hAnsi="Aptos"/>
-          <w:lang w:val="es-ES"/>
-        </w:rPr>
-        <w:t xml:space="preserve"> </w:t>
-      </w:r>
-      <w:r>
-        <w:rPr>
-          <w:rFonts w:ascii="Aptos" w:hAnsi="Aptos"/>
-          <w:lang w:val="es-ES"/>
-        </w:rPr>
-        <w:t>herramienta</w:t>
-      </w:r>
-      <w:r>
-        <w:rPr>
-          <w:rFonts w:ascii="Aptos" w:hAnsi="Aptos"/>
-          <w:lang w:val="es-ES"/>
-        </w:rPr>
-        <w:t xml:space="preserve"> </w:t>
-      </w:r>
-      <w:r>
-        <w:rPr>
-          <w:rFonts w:ascii="Aptos" w:hAnsi="Aptos"/>
-          <w:lang w:val="es-ES"/>
-        </w:rPr>
-        <w:t xml:space="preserve">en </w:t>
-      </w:r>
-      <w:r>
-        <w:rPr>
-          <w:rFonts w:ascii="Aptos" w:hAnsi="Aptos"/>
-          <w:lang w:val="es-ES"/>
-        </w:rPr>
-        <w:t>un solo desafío de desarrollo (</w:t>
+          <w:lang w:val="es-419"/>
+        </w:rPr>
+      </w:pPr>
+      <w:r>
+        <w:rPr>
+          <w:rFonts w:ascii="Aptos" w:hAnsi="Aptos"/>
+          <w:b/>
+          <w:bCs/>
+          <w:lang w:val="es-419"/>
+        </w:rPr>
+        <w:t>/</w:t>
+      </w:r>
+      <w:r>
+        <w:rPr>
+          <w:rFonts w:ascii="Aptos" w:hAnsi="Aptos"/>
+          <w:b/>
+          <w:bCs/>
+          <w:lang w:val="es-419"/>
+        </w:rPr>
+        <w:t>TeachmeAI</w:t>
+      </w:r>
+      <w:r>
+        <w:rPr>
+          <w:rFonts w:ascii="Aptos" w:hAnsi="Aptos"/>
+          <w:lang w:val="es-419"/>
+        </w:rPr>
+        <w:t xml:space="preserve"> es una propuesta de innovación docente orientada a transformar ese desafío en una oportunidad. La propuesta se basa en el uso de </w:t>
       </w:r>
       <w:r>
         <w:rPr>
           <w:rFonts w:ascii="Aptos" w:hAnsi="Aptos"/>
           <w:i/>
           <w:iCs/>
-          <w:lang w:val="es-ES"/>
-        </w:rPr>
-        <w:t>kata</w:t>
-      </w:r>
-      <w:r>
-        <w:rPr>
-          <w:rFonts w:ascii="Aptos" w:hAnsi="Aptos"/>
-          <w:lang w:val="es-ES"/>
-        </w:rPr>
-        <w:t>)</w:t>
-      </w:r>
-      <w:r>
-        <w:rPr>
-          <w:rFonts w:ascii="Aptos" w:hAnsi="Aptos"/>
-          <w:lang w:val="es-ES"/>
-        </w:rPr>
-        <w:t xml:space="preserve"> en alguno</w:t>
-      </w:r>
-      <w:r>
-        <w:rPr>
-          <w:rFonts w:ascii="Aptos" w:hAnsi="Aptos"/>
-          <w:lang w:val="es-ES"/>
-        </w:rPr>
-        <w:t>s</w:t>
-      </w:r>
-      <w:r>
-        <w:rPr>
-          <w:rFonts w:ascii="Aptos" w:hAnsi="Aptos"/>
-          <w:lang w:val="es-ES"/>
-        </w:rPr>
-        <w:t xml:space="preserve"> de los temas de </w:t>
-      </w:r>
-      <w:r>
-        <w:rPr>
-          <w:rFonts w:ascii="Aptos" w:hAnsi="Aptos"/>
-          <w:lang w:val="es-ES"/>
-        </w:rPr>
-        <w:t>las materias que se adecuen mejor para probar la idea.</w:t>
-      </w:r>
-    </w:p>
-    <w:p>
-      <w:pPr>
-        <w:pStyle w:val="Sinespaciado"/>
-        <w:rPr>
-          <w:lang w:val="es-ES"/>
-        </w:rPr>
-      </w:pPr>
+          <w:lang w:val="es-419"/>
+        </w:rPr>
+        <w:t>katas</w:t>
+      </w:r>
+      <w:r>
+        <w:rPr>
+          <w:rFonts w:ascii="Aptos" w:hAnsi="Aptos"/>
+          <w:b/>
+          <w:bCs/>
+          <w:i/>
+          <w:iCs/>
+          <w:lang w:val="es-419"/>
+        </w:rPr>
+        <w:t xml:space="preserve"> </w:t>
+      </w:r>
+      <w:r>
+        <w:rPr>
+          <w:rFonts w:ascii="Aptos" w:hAnsi="Aptos"/>
+          <w:lang w:val="es-419"/>
+        </w:rPr>
+        <w:t>[</w:t>
+      </w:r>
+      <w:r>
+        <w:rPr>
+          <w:rFonts w:ascii="Aptos" w:hAnsi="Aptos"/>
+          <w:lang w:val="es-419"/>
+        </w:rPr>
+        <w:t>2</w:t>
+      </w:r>
+      <w:r>
+        <w:rPr>
+          <w:rFonts w:ascii="Aptos" w:hAnsi="Aptos"/>
+          <w:lang w:val="es-419"/>
+        </w:rPr>
+        <w:t>, 3</w:t>
+      </w:r>
+      <w:r>
+        <w:rPr>
+          <w:rFonts w:ascii="Aptos" w:hAnsi="Aptos"/>
+          <w:lang w:val="es-419"/>
+        </w:rPr>
+        <w:t>]</w:t>
+      </w:r>
+      <w:r>
+        <w:rPr>
+          <w:rFonts w:ascii="Aptos" w:hAnsi="Aptos"/>
+          <w:lang w:val="es-419"/>
+        </w:rPr>
+        <w:t xml:space="preserve"> de </w:t>
+      </w:r>
+      <w:r>
+        <w:rPr>
+          <w:rFonts w:ascii="Aptos" w:hAnsi="Aptos"/>
+          <w:lang w:val="es-419"/>
+        </w:rPr>
+        <w:t>desarrollo</w:t>
+      </w:r>
+      <w:r>
+        <w:rPr>
+          <w:rFonts w:ascii="Aptos" w:hAnsi="Aptos"/>
+          <w:lang w:val="es-419"/>
+        </w:rPr>
+        <w:t>, un enfoque didáctico en el que los estudiantes resuelven desafíos progresivos</w:t>
+      </w:r>
+      <w:r>
+        <w:rPr>
+          <w:rFonts w:ascii="Aptos" w:hAnsi="Aptos"/>
+          <w:lang w:val="es-419"/>
+        </w:rPr>
+        <w:t>, por ejemplo,</w:t>
+      </w:r>
+      <w:r>
+        <w:rPr>
+          <w:rFonts w:ascii="Aptos" w:hAnsi="Aptos"/>
+          <w:lang w:val="es-419"/>
+        </w:rPr>
+        <w:t xml:space="preserve"> aplicando conceptos específicos de diseño</w:t>
+      </w:r>
+      <w:r>
+        <w:rPr>
+          <w:rFonts w:ascii="Aptos" w:hAnsi="Aptos"/>
+          <w:lang w:val="es-419"/>
+        </w:rPr>
+        <w:t xml:space="preserve">, pruebas, control de versiones </w:t>
+      </w:r>
+      <w:r>
+        <w:rPr>
+          <w:rFonts w:ascii="Aptos" w:hAnsi="Aptos"/>
+          <w:lang w:val="es-419"/>
+        </w:rPr>
+        <w:t>y calidad de software.</w:t>
+      </w:r>
     </w:p>
     <w:p>
       <w:pPr>
@@ -567,19 +657,89 @@
         <w:jc w:val="both"/>
         <w:rPr>
           <w:rFonts w:ascii="Aptos" w:hAnsi="Aptos"/>
+          <w:lang w:val="es-419"/>
+        </w:rPr>
+      </w:pPr>
+      <w:r>
+        <w:rPr>
+          <w:rFonts w:ascii="Aptos" w:hAnsi="Aptos"/>
+          <w:lang w:val="es-419"/>
+        </w:rPr>
+        <w:lastRenderedPageBreak/>
+        <w:t xml:space="preserve">TeachmeAI será </w:t>
+      </w:r>
+      <w:r>
+        <w:rPr>
+          <w:rFonts w:ascii="Aptos" w:hAnsi="Aptos"/>
+          <w:lang w:val="es-419"/>
+        </w:rPr>
+        <w:t xml:space="preserve">idealmente </w:t>
+      </w:r>
+      <w:r>
+        <w:rPr>
+          <w:rFonts w:ascii="Aptos" w:hAnsi="Aptos"/>
+          <w:lang w:val="es-419"/>
+        </w:rPr>
+        <w:t>implementado como una extensión para Visual Studio Code</w:t>
+      </w:r>
+      <w:r>
+        <w:rPr>
+          <w:rStyle w:val="Refdenotaalpie"/>
+          <w:rFonts w:ascii="Aptos" w:hAnsi="Aptos"/>
+          <w:lang w:val="es-419"/>
+        </w:rPr>
+        <w:footnoteReference w:id="1"/>
+      </w:r>
+      <w:r>
+        <w:rPr>
+          <w:rFonts w:ascii="Aptos" w:hAnsi="Aptos"/>
+          <w:lang w:val="es-419"/>
+        </w:rPr>
+        <w:t xml:space="preserve">, con un sistema basado en agentes de IA generativa </w:t>
+      </w:r>
+      <w:r>
+        <w:rPr>
+          <w:rFonts w:ascii="Aptos" w:hAnsi="Aptos"/>
+          <w:lang w:val="es-419"/>
+        </w:rPr>
+        <w:t>[</w:t>
+      </w:r>
+      <w:r>
+        <w:rPr>
+          <w:rFonts w:ascii="Aptos" w:hAnsi="Aptos"/>
+          <w:lang w:val="es-419"/>
+        </w:rPr>
+        <w:t>4</w:t>
+      </w:r>
+      <w:r>
+        <w:rPr>
+          <w:rFonts w:ascii="Aptos" w:hAnsi="Aptos"/>
+          <w:lang w:val="es-419"/>
+        </w:rPr>
+        <w:t xml:space="preserve">] </w:t>
+      </w:r>
+      <w:r>
+        <w:rPr>
+          <w:rFonts w:ascii="Aptos" w:hAnsi="Aptos"/>
+          <w:lang w:val="es-419"/>
+        </w:rPr>
+        <w:t xml:space="preserve">que actúa como un tutor digital. Este agente acompañará al estudiante durante la ejecución del </w:t>
+      </w:r>
+      <w:r>
+        <w:rPr>
+          <w:rFonts w:ascii="Aptos" w:hAnsi="Aptos"/>
           <w:i/>
           <w:iCs/>
-          <w:lang w:val="es-ES"/>
-        </w:rPr>
-      </w:pPr>
-      <w:r>
-        <w:rPr>
-          <w:rFonts w:ascii="Aptos" w:hAnsi="Aptos"/>
-          <w:i/>
-          <w:iCs/>
-          <w:lang w:val="es-ES"/>
-        </w:rPr>
-        <w:t>Descripción de la propuesta (máximo 500 palabras), incluyendo las herramientas de inteligencia artificial que se utilizarán. Indicar si la propuesta se refiere a mejoras en la planificación del curso, metodologías de enseñanza o modalidades de evaluación, u otros aspectos de la docencia.</w:t>
+          <w:lang w:val="es-419"/>
+        </w:rPr>
+        <w:t>kata</w:t>
+      </w:r>
+      <w:r>
+        <w:rPr>
+          <w:rFonts w:ascii="Aptos" w:hAnsi="Aptos"/>
+          <w:lang w:val="es-419"/>
+        </w:rPr>
+        <w:t>, guiándolo a través del siguiente ciclo:</w:t>
       </w:r>
     </w:p>
     <w:p>
@@ -601,49 +761,14 @@
           <w:rFonts w:ascii="Aptos" w:hAnsi="Aptos"/>
           <w:lang w:val="es-419"/>
         </w:rPr>
-        <w:t>La irrupción de la inteligencia artificial generativa está transformando profundamente la práctica profesional, especialmente en el desarrollo de software</w:t>
-      </w:r>
-      <w:r>
-        <w:rPr>
-          <w:rFonts w:ascii="Aptos" w:hAnsi="Aptos"/>
-          <w:lang w:val="es-419"/>
-        </w:rPr>
-        <w:t xml:space="preserve"> [1]</w:t>
-      </w:r>
-      <w:r>
-        <w:rPr>
-          <w:rFonts w:ascii="Aptos" w:hAnsi="Aptos"/>
-          <w:lang w:val="es-419"/>
-        </w:rPr>
-        <w:t xml:space="preserve">. Herramientas como GitHub Copilot, ChatGPT o </w:t>
-      </w:r>
-      <w:r>
-        <w:rPr>
-          <w:rFonts w:ascii="Aptos" w:hAnsi="Aptos"/>
-          <w:lang w:val="es-419"/>
-        </w:rPr>
-        <w:t xml:space="preserve">Claude Code, </w:t>
-      </w:r>
-      <w:r>
-        <w:rPr>
-          <w:rFonts w:ascii="Aptos" w:hAnsi="Aptos"/>
-          <w:lang w:val="es-419"/>
-        </w:rPr>
-        <w:t xml:space="preserve">permiten generar soluciones funcionales en minutos, </w:t>
-      </w:r>
-      <w:r>
-        <w:rPr>
-          <w:rFonts w:ascii="Aptos" w:hAnsi="Aptos"/>
-          <w:lang w:val="es-419"/>
-        </w:rPr>
-        <w:t>realizando</w:t>
-      </w:r>
-      <w:r>
-        <w:rPr>
-          <w:rFonts w:ascii="Aptos" w:hAnsi="Aptos"/>
-          <w:lang w:val="es-419"/>
-        </w:rPr>
-        <w:t xml:space="preserve"> muchas tareas tradicionales de programación manual. Si bien esta tecnología potencia significativamente la productividad de desarrolladores expertos, también plantea riesgos pedagógicos relevantes: estudiantes en formación pueden utilizar estas herramientas para producir código sin comprender su estructura, calidad o implicancias de diseño.</w:t>
+        <w:t xml:space="preserve"> - </w:t>
+      </w:r>
+      <w:r>
+        <w:rPr>
+          <w:rFonts w:ascii="Aptos" w:hAnsi="Aptos"/>
+          <w:lang w:val="es-419"/>
+        </w:rPr>
+        <w:t>Generación de código base: el estudiante utiliza una herramienta de IA generativa (por ejemplo, Copilot) para resolver un desafío planteado por el docente.</w:t>
       </w:r>
     </w:p>
     <w:p>
@@ -663,125 +788,51 @@
       <w:r>
         <w:rPr>
           <w:rFonts w:ascii="Aptos" w:hAnsi="Aptos"/>
-          <w:b/>
-          <w:bCs/>
-          <w:lang w:val="es-419"/>
-        </w:rPr>
-        <w:lastRenderedPageBreak/>
+          <w:lang w:val="es-419"/>
+        </w:rPr>
+        <w:t xml:space="preserve"> - </w:t>
+      </w:r>
+      <w:r>
+        <w:rPr>
+          <w:rFonts w:ascii="Aptos" w:hAnsi="Aptos"/>
+          <w:lang w:val="es-419"/>
+        </w:rPr>
+        <w:t xml:space="preserve">Evaluación asistida por el agente </w:t>
+      </w:r>
+      <w:r>
+        <w:rPr>
+          <w:rFonts w:ascii="Aptos" w:hAnsi="Aptos"/>
+          <w:lang w:val="es-419"/>
+        </w:rPr>
         <w:t>/</w:t>
       </w:r>
       <w:r>
         <w:rPr>
           <w:rFonts w:ascii="Aptos" w:hAnsi="Aptos"/>
-          <w:b/>
-          <w:bCs/>
-          <w:lang w:val="es-419"/>
-        </w:rPr>
-        <w:t>TeachmeAI</w:t>
-      </w:r>
-      <w:r>
-        <w:rPr>
-          <w:rFonts w:ascii="Aptos" w:hAnsi="Aptos"/>
-          <w:lang w:val="es-419"/>
-        </w:rPr>
-        <w:t xml:space="preserve"> es una propuesta de innovación docente orientada a transformar ese desafío en una oportunidad. La propuesta se basa en el uso de </w:t>
-      </w:r>
-      <w:r>
-        <w:rPr>
-          <w:rFonts w:ascii="Aptos" w:hAnsi="Aptos"/>
-          <w:i/>
-          <w:iCs/>
-          <w:lang w:val="es-419"/>
-        </w:rPr>
-        <w:t>katas</w:t>
-      </w:r>
-      <w:r>
-        <w:rPr>
-          <w:rFonts w:ascii="Aptos" w:hAnsi="Aptos"/>
-          <w:b/>
-          <w:bCs/>
-          <w:i/>
-          <w:iCs/>
-          <w:lang w:val="es-419"/>
-        </w:rPr>
-        <w:t xml:space="preserve"> </w:t>
-      </w:r>
-      <w:r>
-        <w:rPr>
-          <w:rFonts w:ascii="Aptos" w:hAnsi="Aptos"/>
-          <w:lang w:val="es-419"/>
-        </w:rPr>
-        <w:t>[</w:t>
-      </w:r>
-      <w:r>
-        <w:rPr>
-          <w:rFonts w:ascii="Aptos" w:hAnsi="Aptos"/>
-          <w:lang w:val="es-419"/>
-        </w:rPr>
-        <w:t>2</w:t>
-      </w:r>
-      <w:r>
-        <w:rPr>
-          <w:rFonts w:ascii="Aptos" w:hAnsi="Aptos"/>
-          <w:lang w:val="es-419"/>
-        </w:rPr>
-        <w:t>, 3</w:t>
-      </w:r>
-      <w:r>
-        <w:rPr>
-          <w:rFonts w:ascii="Aptos" w:hAnsi="Aptos"/>
-          <w:lang w:val="es-419"/>
-        </w:rPr>
-        <w:t>]</w:t>
-      </w:r>
-      <w:r>
-        <w:rPr>
-          <w:rFonts w:ascii="Aptos" w:hAnsi="Aptos"/>
-          <w:lang w:val="es-419"/>
-        </w:rPr>
-        <w:t xml:space="preserve"> de </w:t>
-      </w:r>
-      <w:r>
-        <w:rPr>
-          <w:rFonts w:ascii="Aptos" w:hAnsi="Aptos"/>
-          <w:lang w:val="es-419"/>
-        </w:rPr>
-        <w:t>desarrollo</w:t>
-      </w:r>
-      <w:r>
-        <w:rPr>
-          <w:rFonts w:ascii="Aptos" w:hAnsi="Aptos"/>
-          <w:lang w:val="es-419"/>
-        </w:rPr>
-        <w:t>, un enfoque didáctico en el que los estudiantes resuelven desafíos progresivos</w:t>
-      </w:r>
-      <w:r>
-        <w:rPr>
-          <w:rFonts w:ascii="Aptos" w:hAnsi="Aptos"/>
-          <w:lang w:val="es-419"/>
-        </w:rPr>
-        <w:t>, por ejemplo,</w:t>
-      </w:r>
-      <w:r>
-        <w:rPr>
-          <w:rFonts w:ascii="Aptos" w:hAnsi="Aptos"/>
-          <w:lang w:val="es-419"/>
-        </w:rPr>
-        <w:t xml:space="preserve"> aplicando conceptos específicos de diseño</w:t>
-      </w:r>
-      <w:r>
-        <w:rPr>
-          <w:rFonts w:ascii="Aptos" w:hAnsi="Aptos"/>
-          <w:lang w:val="es-419"/>
-        </w:rPr>
-        <w:t xml:space="preserve">, pruebas, control de versiones </w:t>
-      </w:r>
-      <w:r>
-        <w:rPr>
-          <w:rFonts w:ascii="Aptos" w:hAnsi="Aptos"/>
-          <w:lang w:val="es-419"/>
-        </w:rPr>
-        <w:t>y calidad de software.</w:t>
+          <w:lang w:val="es-419"/>
+        </w:rPr>
+        <w:t>TeachmeAI: el agente ayuda al estudiante a entender los componentes del código generado, señalando estructuras relevantes (como responsabilidades, dependencias, violaciones a principios</w:t>
+      </w:r>
+      <w:r>
+        <w:rPr>
+          <w:rFonts w:ascii="Aptos" w:hAnsi="Aptos"/>
+          <w:lang w:val="es-419"/>
+        </w:rPr>
+        <w:t>, etc.</w:t>
+      </w:r>
+      <w:r>
+        <w:rPr>
+          <w:rFonts w:ascii="Aptos" w:hAnsi="Aptos"/>
+          <w:lang w:val="es-419"/>
+        </w:rPr>
+        <w:t>)</w:t>
+      </w:r>
+      <w:r>
+        <w:rPr>
+          <w:rFonts w:ascii="Aptos" w:hAnsi="Aptos"/>
+          <w:lang w:val="es-419"/>
+        </w:rPr>
+        <w:t xml:space="preserve">. El agente se enfocará en destacar los aspectos indicados en las instrucciones dadas por el docente. </w:t>
       </w:r>
     </w:p>
     <w:p>
@@ -803,80 +854,56 @@
           <w:rFonts w:ascii="Aptos" w:hAnsi="Aptos"/>
           <w:lang w:val="es-419"/>
         </w:rPr>
-        <w:t xml:space="preserve">TeachmeAI será </w:t>
-      </w:r>
-      <w:r>
-        <w:rPr>
-          <w:rFonts w:ascii="Aptos" w:hAnsi="Aptos"/>
-          <w:lang w:val="es-419"/>
-        </w:rPr>
-        <w:t xml:space="preserve">idealmente </w:t>
-      </w:r>
-      <w:r>
-        <w:rPr>
-          <w:rFonts w:ascii="Aptos" w:hAnsi="Aptos"/>
-          <w:lang w:val="es-419"/>
-        </w:rPr>
-        <w:t>implementado como una extensión para Visual Studio Code</w:t>
-      </w:r>
-      <w:r>
-        <w:rPr>
-          <w:rStyle w:val="Refdenotaalpie"/>
-          <w:rFonts w:ascii="Aptos" w:hAnsi="Aptos"/>
-          <w:lang w:val="es-419"/>
-        </w:rPr>
-        <w:footnoteReference w:id="1"/>
-      </w:r>
-      <w:r>
-        <w:rPr>
-          <w:rFonts w:ascii="Aptos" w:hAnsi="Aptos"/>
-          <w:lang w:val="es-419"/>
-        </w:rPr>
-        <w:t xml:space="preserve">, con un sistema basado en agentes de IA generativa </w:t>
-      </w:r>
-      <w:r>
-        <w:rPr>
-          <w:rFonts w:ascii="Aptos" w:hAnsi="Aptos"/>
-          <w:lang w:val="es-419"/>
-        </w:rPr>
-        <w:t>[</w:t>
-      </w:r>
-      <w:r>
-        <w:rPr>
-          <w:rFonts w:ascii="Aptos" w:hAnsi="Aptos"/>
-          <w:lang w:val="es-419"/>
-        </w:rPr>
-        <w:t>4</w:t>
-      </w:r>
-      <w:r>
-        <w:rPr>
-          <w:rFonts w:ascii="Aptos" w:hAnsi="Aptos"/>
-          <w:lang w:val="es-419"/>
-        </w:rPr>
-        <w:t xml:space="preserve">] </w:t>
-      </w:r>
-      <w:r>
-        <w:rPr>
-          <w:rFonts w:ascii="Aptos" w:hAnsi="Aptos"/>
-          <w:lang w:val="es-419"/>
-        </w:rPr>
-        <w:t xml:space="preserve">que actúa como un tutor digital. Este agente acompañará al estudiante durante la ejecución del </w:t>
-      </w:r>
-      <w:r>
-        <w:rPr>
-          <w:rFonts w:ascii="Aptos" w:hAnsi="Aptos"/>
-          <w:i/>
-          <w:iCs/>
-          <w:lang w:val="es-419"/>
-        </w:rPr>
-        <w:t>kata</w:t>
-      </w:r>
-      <w:r>
-        <w:rPr>
-          <w:rFonts w:ascii="Aptos" w:hAnsi="Aptos"/>
-          <w:lang w:val="es-419"/>
-        </w:rPr>
-        <w:t>, guiándolo a través del siguiente ciclo:</w:t>
+        <w:t xml:space="preserve"> - Permitir que el estudiante profundice </w:t>
+      </w:r>
+      <w:r>
+        <w:rPr>
+          <w:rFonts w:ascii="Aptos" w:hAnsi="Aptos"/>
+          <w:lang w:val="es-419"/>
+        </w:rPr>
+        <w:t>formulando</w:t>
+      </w:r>
+      <w:r>
+        <w:rPr>
+          <w:rFonts w:ascii="Aptos" w:hAnsi="Aptos"/>
+          <w:lang w:val="es-419"/>
+        </w:rPr>
+        <w:t xml:space="preserve"> preguntas </w:t>
+      </w:r>
+      <w:r>
+        <w:rPr>
+          <w:rFonts w:ascii="Aptos" w:hAnsi="Aptos"/>
+          <w:lang w:val="es-419"/>
+        </w:rPr>
+        <w:t>a</w:t>
+      </w:r>
+      <w:r>
+        <w:rPr>
+          <w:rFonts w:ascii="Aptos" w:hAnsi="Aptos"/>
+          <w:lang w:val="es-419"/>
+        </w:rPr>
+        <w:t xml:space="preserve">l </w:t>
+      </w:r>
+      <w:r>
+        <w:rPr>
+          <w:rFonts w:ascii="Aptos" w:hAnsi="Aptos"/>
+          <w:lang w:val="es-419"/>
+        </w:rPr>
+        <w:t>/</w:t>
+      </w:r>
+      <w:r>
+        <w:rPr>
+          <w:rFonts w:ascii="Aptos" w:hAnsi="Aptos"/>
+          <w:lang w:val="es-419"/>
+        </w:rPr>
+        <w:t>TeachmeAI</w:t>
+      </w:r>
+      <w:r>
+        <w:rPr>
+          <w:rFonts w:ascii="Aptos" w:hAnsi="Aptos"/>
+          <w:lang w:val="es-419"/>
+        </w:rPr>
+        <w:t>.</w:t>
       </w:r>
     </w:p>
     <w:p>
@@ -898,14 +925,44 @@
           <w:rFonts w:ascii="Aptos" w:hAnsi="Aptos"/>
           <w:lang w:val="es-419"/>
         </w:rPr>
-        <w:t xml:space="preserve"> - </w:t>
-      </w:r>
-      <w:r>
-        <w:rPr>
-          <w:rFonts w:ascii="Aptos" w:hAnsi="Aptos"/>
-          <w:lang w:val="es-419"/>
-        </w:rPr>
-        <w:t>Generación de código base: el estudiante utiliza una herramienta de IA generativa (por ejemplo, Copilot) para resolver un desafío planteado por el docente.</w:t>
+        <w:t>- A</w:t>
+      </w:r>
+      <w:r>
+        <w:rPr>
+          <w:rFonts w:ascii="Aptos" w:hAnsi="Aptos"/>
+          <w:lang w:val="es-419"/>
+        </w:rPr>
+        <w:t xml:space="preserve">nálisis guiado: el agente fomenta el pensamiento </w:t>
+      </w:r>
+      <w:r>
+        <w:rPr>
+          <w:rFonts w:ascii="Aptos" w:hAnsi="Aptos"/>
+          <w:lang w:val="es-419"/>
+        </w:rPr>
+        <w:t>crítico,</w:t>
+      </w:r>
+      <w:r>
+        <w:rPr>
+          <w:rFonts w:ascii="Aptos" w:hAnsi="Aptos"/>
+          <w:lang w:val="es-419"/>
+        </w:rPr>
+        <w:t xml:space="preserve"> formulando preguntas, validando conceptos clave e identificando oportunidades de mejora basadas en las reglas del </w:t>
+      </w:r>
+      <w:r>
+        <w:rPr>
+          <w:rFonts w:ascii="Aptos" w:hAnsi="Aptos"/>
+          <w:i/>
+          <w:iCs/>
+          <w:lang w:val="es-419"/>
+        </w:rPr>
+        <w:t>kata</w:t>
+      </w:r>
+      <w:r>
+        <w:rPr>
+          <w:rFonts w:ascii="Aptos" w:hAnsi="Aptos"/>
+          <w:lang w:val="es-419"/>
+        </w:rPr>
+        <w:t xml:space="preserve"> y los criterios definidos por el docente.</w:t>
       </w:r>
     </w:p>
     <w:p>
@@ -934,42 +991,7 @@
           <w:rFonts w:ascii="Aptos" w:hAnsi="Aptos"/>
           <w:lang w:val="es-419"/>
         </w:rPr>
-        <w:t xml:space="preserve">Evaluación asistida por el agente </w:t>
-      </w:r>
-      <w:r>
-        <w:rPr>
-          <w:rFonts w:ascii="Aptos" w:hAnsi="Aptos"/>
-          <w:lang w:val="es-419"/>
-        </w:rPr>
-        <w:t>/</w:t>
-      </w:r>
-      <w:r>
-        <w:rPr>
-          <w:rFonts w:ascii="Aptos" w:hAnsi="Aptos"/>
-          <w:lang w:val="es-419"/>
-        </w:rPr>
-        <w:t>TeachmeAI: el agente ayuda al estudiante a entender los componentes del código generado, señalando estructuras relevantes (como responsabilidades, dependencias, violaciones a principios</w:t>
-      </w:r>
-      <w:r>
-        <w:rPr>
-          <w:rFonts w:ascii="Aptos" w:hAnsi="Aptos"/>
-          <w:lang w:val="es-419"/>
-        </w:rPr>
-        <w:t>, etc.</w:t>
-      </w:r>
-      <w:r>
-        <w:rPr>
-          <w:rFonts w:ascii="Aptos" w:hAnsi="Aptos"/>
-          <w:lang w:val="es-419"/>
-        </w:rPr>
-        <w:t>)</w:t>
-      </w:r>
-      <w:r>
-        <w:rPr>
-          <w:rFonts w:ascii="Aptos" w:hAnsi="Aptos"/>
-          <w:lang w:val="es-419"/>
-        </w:rPr>
-        <w:t xml:space="preserve">. El agente se enfocará en destacar los aspectos indicados en las instrucciones dadas por el docente. </w:t>
+        <w:t>Iteración sobre el código: el estudiante mejora la solución incorporando los conceptos aprendidos.</w:t>
       </w:r>
     </w:p>
     <w:p>
@@ -991,49 +1013,21 @@
           <w:rFonts w:ascii="Aptos" w:hAnsi="Aptos"/>
           <w:lang w:val="es-419"/>
         </w:rPr>
-        <w:t xml:space="preserve"> - Permitir que el estudiante profundice </w:t>
-      </w:r>
-      <w:r>
-        <w:rPr>
-          <w:rFonts w:ascii="Aptos" w:hAnsi="Aptos"/>
-          <w:lang w:val="es-419"/>
-        </w:rPr>
-        <w:t>formulando</w:t>
-      </w:r>
-      <w:r>
-        <w:rPr>
-          <w:rFonts w:ascii="Aptos" w:hAnsi="Aptos"/>
-          <w:lang w:val="es-419"/>
-        </w:rPr>
-        <w:t xml:space="preserve"> preguntas </w:t>
-      </w:r>
-      <w:r>
-        <w:rPr>
-          <w:rFonts w:ascii="Aptos" w:hAnsi="Aptos"/>
-          <w:lang w:val="es-419"/>
-        </w:rPr>
-        <w:t>a</w:t>
-      </w:r>
-      <w:r>
-        <w:rPr>
-          <w:rFonts w:ascii="Aptos" w:hAnsi="Aptos"/>
-          <w:lang w:val="es-419"/>
-        </w:rPr>
-        <w:t xml:space="preserve">l </w:t>
-      </w:r>
-      <w:r>
-        <w:rPr>
-          <w:rFonts w:ascii="Aptos" w:hAnsi="Aptos"/>
-          <w:lang w:val="es-419"/>
-        </w:rPr>
-        <w:t>/</w:t>
-      </w:r>
-      <w:r>
-        <w:rPr>
-          <w:rFonts w:ascii="Aptos" w:hAnsi="Aptos"/>
-          <w:lang w:val="es-419"/>
-        </w:rPr>
-        <w:t>TeachmeAI</w:t>
+        <w:t xml:space="preserve"> - </w:t>
+      </w:r>
+      <w:r>
+        <w:rPr>
+          <w:rFonts w:ascii="Aptos" w:hAnsi="Aptos"/>
+          <w:lang w:val="es-419"/>
+        </w:rPr>
+        <w:t>Avance en el kata: una vez resuelto el paso actual, el agente habilita la siguiente etapa del desafío, profundizando gradualmente la complejidad</w:t>
+      </w:r>
+      <w:r>
+        <w:rPr>
+          <w:rFonts w:ascii="Aptos" w:hAnsi="Aptos"/>
+          <w:lang w:val="es-419"/>
+        </w:rPr>
+        <w:t>, fomentando un ciclo de feedback continuo bajo la consigna del kata</w:t>
       </w:r>
       <w:r>
         <w:rPr>
@@ -1062,44 +1056,91 @@
           <w:rFonts w:ascii="Aptos" w:hAnsi="Aptos"/>
           <w:lang w:val="es-419"/>
         </w:rPr>
-        <w:t>- A</w:t>
-      </w:r>
-      <w:r>
-        <w:rPr>
-          <w:rFonts w:ascii="Aptos" w:hAnsi="Aptos"/>
-          <w:lang w:val="es-419"/>
-        </w:rPr>
-        <w:t xml:space="preserve">nálisis guiado: el agente fomenta el pensamiento </w:t>
-      </w:r>
-      <w:r>
-        <w:rPr>
-          <w:rFonts w:ascii="Aptos" w:hAnsi="Aptos"/>
-          <w:lang w:val="es-419"/>
-        </w:rPr>
-        <w:t>crítico,</w:t>
-      </w:r>
-      <w:r>
-        <w:rPr>
-          <w:rFonts w:ascii="Aptos" w:hAnsi="Aptos"/>
-          <w:lang w:val="es-419"/>
-        </w:rPr>
-        <w:t xml:space="preserve"> formulando preguntas, validando conceptos clave e identificando oportunidades de mejora basadas en las reglas del </w:t>
-      </w:r>
-      <w:r>
-        <w:rPr>
-          <w:rFonts w:ascii="Aptos" w:hAnsi="Aptos"/>
-          <w:i/>
-          <w:iCs/>
-          <w:lang w:val="es-419"/>
-        </w:rPr>
-        <w:t>kata</w:t>
-      </w:r>
-      <w:r>
-        <w:rPr>
-          <w:rFonts w:ascii="Aptos" w:hAnsi="Aptos"/>
-          <w:lang w:val="es-419"/>
-        </w:rPr>
-        <w:t xml:space="preserve"> y los criterios definidos por el docente.</w:t>
+        <w:t>El fin de</w:t>
+      </w:r>
+      <w:r>
+        <w:rPr>
+          <w:rFonts w:ascii="Aptos" w:hAnsi="Aptos"/>
+          <w:lang w:val="es-419"/>
+        </w:rPr>
+        <w:t xml:space="preserve">l agente </w:t>
+      </w:r>
+      <w:r>
+        <w:rPr>
+          <w:rFonts w:ascii="Aptos" w:hAnsi="Aptos"/>
+          <w:lang w:val="es-419"/>
+        </w:rPr>
+        <w:t xml:space="preserve">es </w:t>
+      </w:r>
+      <w:r>
+        <w:rPr>
+          <w:rFonts w:ascii="Aptos" w:hAnsi="Aptos"/>
+          <w:lang w:val="es-419"/>
+        </w:rPr>
+        <w:t>potencia</w:t>
+      </w:r>
+      <w:r>
+        <w:rPr>
+          <w:rFonts w:ascii="Aptos" w:hAnsi="Aptos"/>
+          <w:lang w:val="es-419"/>
+        </w:rPr>
+        <w:t xml:space="preserve">r el aprendizaje de conceptos </w:t>
+      </w:r>
+      <w:r>
+        <w:rPr>
+          <w:rFonts w:ascii="Aptos" w:hAnsi="Aptos"/>
+          <w:lang w:val="es-419"/>
+        </w:rPr>
+        <w:t>avanzados,</w:t>
+      </w:r>
+      <w:r>
+        <w:rPr>
+          <w:rFonts w:ascii="Aptos" w:hAnsi="Aptos"/>
+          <w:lang w:val="es-419"/>
+        </w:rPr>
+        <w:t xml:space="preserve"> prom</w:t>
+      </w:r>
+      <w:r>
+        <w:rPr>
+          <w:rFonts w:ascii="Aptos" w:hAnsi="Aptos"/>
+          <w:lang w:val="es-419"/>
+        </w:rPr>
+        <w:t xml:space="preserve">oviendo </w:t>
+      </w:r>
+      <w:r>
+        <w:rPr>
+          <w:rFonts w:ascii="Aptos" w:hAnsi="Aptos"/>
+          <w:lang w:val="es-419"/>
+        </w:rPr>
+        <w:t>la comprensión crítica del código generado, alinea</w:t>
+      </w:r>
+      <w:r>
+        <w:rPr>
+          <w:rFonts w:ascii="Aptos" w:hAnsi="Aptos"/>
+          <w:lang w:val="es-419"/>
+        </w:rPr>
+        <w:t>r</w:t>
+      </w:r>
+      <w:r>
+        <w:rPr>
+          <w:rFonts w:ascii="Aptos" w:hAnsi="Aptos"/>
+          <w:lang w:val="es-419"/>
+        </w:rPr>
+        <w:t xml:space="preserve"> la práctica con los objetivos del curso, y </w:t>
+      </w:r>
+      <w:r>
+        <w:rPr>
+          <w:rFonts w:ascii="Aptos" w:hAnsi="Aptos"/>
+          <w:lang w:val="es-419"/>
+        </w:rPr>
+        <w:t>facilitar</w:t>
+      </w:r>
+      <w:r>
+        <w:rPr>
+          <w:rFonts w:ascii="Aptos" w:hAnsi="Aptos"/>
+          <w:lang w:val="es-419"/>
+        </w:rPr>
+        <w:t xml:space="preserve"> una retroalimentación personalizada y continua.</w:t>
       </w:r>
     </w:p>
     <w:p>
@@ -1121,14 +1162,14 @@
           <w:rFonts w:ascii="Aptos" w:hAnsi="Aptos"/>
           <w:lang w:val="es-419"/>
         </w:rPr>
-        <w:t xml:space="preserve"> - </w:t>
-      </w:r>
-      <w:r>
-        <w:rPr>
-          <w:rFonts w:ascii="Aptos" w:hAnsi="Aptos"/>
-          <w:lang w:val="es-419"/>
-        </w:rPr>
-        <w:t>Iteración sobre el código: el estudiante mejora la solución incorporando los conceptos aprendidos.</w:t>
+        <w:t>A su vez, l</w:t>
+      </w:r>
+      <w:r>
+        <w:rPr>
+          <w:rFonts w:ascii="Aptos" w:hAnsi="Aptos"/>
+          <w:lang w:val="es-419"/>
+        </w:rPr>
+        <w:t>a propuesta apunta a lograr que los estudiantes:</w:t>
       </w:r>
     </w:p>
     <w:p>
@@ -1157,21 +1198,7 @@
           <w:rFonts w:ascii="Aptos" w:hAnsi="Aptos"/>
           <w:lang w:val="es-419"/>
         </w:rPr>
-        <w:t>Avance en el kata: una vez resuelto el paso actual, el agente habilita la siguiente etapa del desafío, profundizando gradualmente la complejidad</w:t>
-      </w:r>
-      <w:r>
-        <w:rPr>
-          <w:rFonts w:ascii="Aptos" w:hAnsi="Aptos"/>
-          <w:lang w:val="es-419"/>
-        </w:rPr>
-        <w:t>, fomentando un ciclo de feedback continuo bajo la consigna del kata</w:t>
-      </w:r>
-      <w:r>
-        <w:rPr>
-          <w:rFonts w:ascii="Aptos" w:hAnsi="Aptos"/>
-          <w:lang w:val="es-419"/>
-        </w:rPr>
-        <w:t>.</w:t>
+        <w:t>Se familiaricen con herramientas de desarrollo potenciadas por IA.</w:t>
       </w:r>
     </w:p>
     <w:p>
@@ -1193,91 +1220,14 @@
           <w:rFonts w:ascii="Aptos" w:hAnsi="Aptos"/>
           <w:lang w:val="es-419"/>
         </w:rPr>
-        <w:t>El fin de</w:t>
-      </w:r>
-      <w:r>
-        <w:rPr>
-          <w:rFonts w:ascii="Aptos" w:hAnsi="Aptos"/>
-          <w:lang w:val="es-419"/>
-        </w:rPr>
-        <w:t xml:space="preserve">l agente </w:t>
-      </w:r>
-      <w:r>
-        <w:rPr>
-          <w:rFonts w:ascii="Aptos" w:hAnsi="Aptos"/>
-          <w:lang w:val="es-419"/>
-        </w:rPr>
-        <w:t xml:space="preserve">es </w:t>
-      </w:r>
-      <w:r>
-        <w:rPr>
-          <w:rFonts w:ascii="Aptos" w:hAnsi="Aptos"/>
-          <w:lang w:val="es-419"/>
-        </w:rPr>
-        <w:t>potencia</w:t>
-      </w:r>
-      <w:r>
-        <w:rPr>
-          <w:rFonts w:ascii="Aptos" w:hAnsi="Aptos"/>
-          <w:lang w:val="es-419"/>
-        </w:rPr>
-        <w:t xml:space="preserve">r el aprendizaje de conceptos </w:t>
-      </w:r>
-      <w:r>
-        <w:rPr>
-          <w:rFonts w:ascii="Aptos" w:hAnsi="Aptos"/>
-          <w:lang w:val="es-419"/>
-        </w:rPr>
-        <w:t>avanzados,</w:t>
-      </w:r>
-      <w:r>
-        <w:rPr>
-          <w:rFonts w:ascii="Aptos" w:hAnsi="Aptos"/>
-          <w:lang w:val="es-419"/>
-        </w:rPr>
-        <w:t xml:space="preserve"> prom</w:t>
-      </w:r>
-      <w:r>
-        <w:rPr>
-          <w:rFonts w:ascii="Aptos" w:hAnsi="Aptos"/>
-          <w:lang w:val="es-419"/>
-        </w:rPr>
-        <w:t xml:space="preserve">oviendo </w:t>
-      </w:r>
-      <w:r>
-        <w:rPr>
-          <w:rFonts w:ascii="Aptos" w:hAnsi="Aptos"/>
-          <w:lang w:val="es-419"/>
-        </w:rPr>
-        <w:t>la comprensión crítica del código generado, alinea</w:t>
-      </w:r>
-      <w:r>
-        <w:rPr>
-          <w:rFonts w:ascii="Aptos" w:hAnsi="Aptos"/>
-          <w:lang w:val="es-419"/>
-        </w:rPr>
-        <w:t>r</w:t>
-      </w:r>
-      <w:r>
-        <w:rPr>
-          <w:rFonts w:ascii="Aptos" w:hAnsi="Aptos"/>
-          <w:lang w:val="es-419"/>
-        </w:rPr>
-        <w:t xml:space="preserve"> la práctica con los objetivos del curso, y </w:t>
-      </w:r>
-      <w:r>
-        <w:rPr>
-          <w:rFonts w:ascii="Aptos" w:hAnsi="Aptos"/>
-          <w:lang w:val="es-419"/>
-        </w:rPr>
-        <w:t>facilitar</w:t>
-      </w:r>
-      <w:r>
-        <w:rPr>
-          <w:rFonts w:ascii="Aptos" w:hAnsi="Aptos"/>
-          <w:lang w:val="es-419"/>
-        </w:rPr>
-        <w:t xml:space="preserve"> una retroalimentación personalizada y continua.</w:t>
+        <w:t xml:space="preserve"> - </w:t>
+      </w:r>
+      <w:r>
+        <w:rPr>
+          <w:rFonts w:ascii="Aptos" w:hAnsi="Aptos"/>
+          <w:lang w:val="es-419"/>
+        </w:rPr>
+        <w:t>Aprendan a evaluar críticamente el código generado.</w:t>
       </w:r>
     </w:p>
     <w:p>
@@ -1299,14 +1249,28 @@
           <w:rFonts w:ascii="Aptos" w:hAnsi="Aptos"/>
           <w:lang w:val="es-419"/>
         </w:rPr>
-        <w:t>A su vez, l</w:t>
-      </w:r>
-      <w:r>
-        <w:rPr>
-          <w:rFonts w:ascii="Aptos" w:hAnsi="Aptos"/>
-          <w:lang w:val="es-419"/>
-        </w:rPr>
-        <w:t>a propuesta apunta a lograr que los estudiantes:</w:t>
+        <w:t xml:space="preserve">- </w:t>
+      </w:r>
+      <w:r>
+        <w:rPr>
+          <w:rFonts w:ascii="Aptos" w:hAnsi="Aptos"/>
+          <w:lang w:val="es-419"/>
+        </w:rPr>
+        <w:t xml:space="preserve">Internalicen principios de </w:t>
+      </w:r>
+      <w:r>
+        <w:rPr>
+          <w:rFonts w:ascii="Aptos" w:hAnsi="Aptos"/>
+          <w:lang w:val="es-419"/>
+        </w:rPr>
+        <w:t>desarrollo</w:t>
+      </w:r>
+      <w:r>
+        <w:rPr>
+          <w:rFonts w:ascii="Aptos" w:hAnsi="Aptos"/>
+          <w:lang w:val="es-419"/>
+        </w:rPr>
+        <w:t xml:space="preserve"> aplicados en ejercicios guiados.</w:t>
       </w:r>
     </w:p>
     <w:p>
@@ -1328,14 +1292,14 @@
           <w:rFonts w:ascii="Aptos" w:hAnsi="Aptos"/>
           <w:lang w:val="es-419"/>
         </w:rPr>
-        <w:t xml:space="preserve"> - </w:t>
-      </w:r>
-      <w:r>
-        <w:rPr>
-          <w:rFonts w:ascii="Aptos" w:hAnsi="Aptos"/>
-          <w:lang w:val="es-419"/>
-        </w:rPr>
-        <w:t>Se familiaricen con herramientas de desarrollo potenciadas por IA.</w:t>
+        <w:t xml:space="preserve">- </w:t>
+      </w:r>
+      <w:r>
+        <w:rPr>
+          <w:rFonts w:ascii="Aptos" w:hAnsi="Aptos"/>
+          <w:lang w:val="es-419"/>
+        </w:rPr>
+        <w:t>Participen activamente de su proceso de mejora mediante iteraciones orientadas por el kata.</w:t>
       </w:r>
     </w:p>
     <w:p>
@@ -1357,14 +1321,42 @@
           <w:rFonts w:ascii="Aptos" w:hAnsi="Aptos"/>
           <w:lang w:val="es-419"/>
         </w:rPr>
-        <w:t xml:space="preserve"> - </w:t>
-      </w:r>
-      <w:r>
-        <w:rPr>
-          <w:rFonts w:ascii="Aptos" w:hAnsi="Aptos"/>
-          <w:lang w:val="es-419"/>
-        </w:rPr>
-        <w:t>Aprendan a evaluar críticamente el código generado.</w:t>
+        <w:t xml:space="preserve">Esta herramienta </w:t>
+      </w:r>
+      <w:r>
+        <w:rPr>
+          <w:rFonts w:ascii="Aptos" w:hAnsi="Aptos"/>
+          <w:lang w:val="es-419"/>
+        </w:rPr>
+        <w:t xml:space="preserve">se podrá adaptar </w:t>
+      </w:r>
+      <w:r>
+        <w:rPr>
+          <w:rFonts w:ascii="Aptos" w:hAnsi="Aptos"/>
+          <w:lang w:val="es-419"/>
+        </w:rPr>
+        <w:t xml:space="preserve">a otros cursos </w:t>
+      </w:r>
+      <w:r>
+        <w:rPr>
+          <w:rFonts w:ascii="Aptos" w:hAnsi="Aptos"/>
+          <w:lang w:val="es-419"/>
+        </w:rPr>
+        <w:t xml:space="preserve">o temas </w:t>
+      </w:r>
+      <w:r>
+        <w:rPr>
+          <w:rFonts w:ascii="Aptos" w:hAnsi="Aptos"/>
+          <w:lang w:val="es-419"/>
+        </w:rPr>
+        <w:t xml:space="preserve">que trabajen con </w:t>
+      </w:r>
+      <w:r>
+        <w:rPr>
+          <w:rFonts w:ascii="Aptos" w:hAnsi="Aptos"/>
+          <w:lang w:val="es-419"/>
+        </w:rPr>
+        <w:t xml:space="preserve">herramientas de IA generativa que asistan el desarrollo de software y que sean accesibles mediante el IDE VSC. </w:t>
       </w:r>
     </w:p>
     <w:p>
@@ -1378,37 +1370,41 @@
         <w:jc w:val="both"/>
         <w:rPr>
           <w:rFonts w:ascii="Aptos" w:hAnsi="Aptos"/>
-          <w:lang w:val="es-419"/>
-        </w:rPr>
-      </w:pPr>
-      <w:r>
-        <w:rPr>
-          <w:rFonts w:ascii="Aptos" w:hAnsi="Aptos"/>
-          <w:lang w:val="es-419"/>
-        </w:rPr>
-        <w:t xml:space="preserve">- </w:t>
-      </w:r>
-      <w:r>
-        <w:rPr>
-          <w:rFonts w:ascii="Aptos" w:hAnsi="Aptos"/>
-          <w:lang w:val="es-419"/>
-        </w:rPr>
-        <w:t xml:space="preserve">Internalicen principios de </w:t>
-      </w:r>
-      <w:r>
-        <w:rPr>
-          <w:rFonts w:ascii="Aptos" w:hAnsi="Aptos"/>
-          <w:lang w:val="es-419"/>
-        </w:rPr>
-        <w:t>desarrollo</w:t>
-      </w:r>
-      <w:r>
-        <w:rPr>
-          <w:rFonts w:ascii="Aptos" w:hAnsi="Aptos"/>
-          <w:lang w:val="es-419"/>
-        </w:rPr>
-        <w:t xml:space="preserve"> aplicados en ejercicios guiados.</w:t>
-      </w:r>
+          <w:lang w:val="es-ES"/>
+        </w:rPr>
+      </w:pPr>
+      <w:r>
+        <w:rPr>
+          <w:rFonts w:ascii="Aptos" w:hAnsi="Aptos"/>
+          <w:lang w:val="es-419"/>
+        </w:rPr>
+        <w:t xml:space="preserve">En el </w:t>
+      </w:r>
+      <w:r>
+        <w:rPr>
+          <w:rFonts w:ascii="Aptos" w:hAnsi="Aptos"/>
+          <w:b/>
+          <w:bCs/>
+          <w:lang w:val="es-419"/>
+        </w:rPr>
+        <w:t>anexo I</w:t>
+      </w:r>
+      <w:r>
+        <w:rPr>
+          <w:rFonts w:ascii="Aptos" w:hAnsi="Aptos"/>
+          <w:lang w:val="es-419"/>
+        </w:rPr>
+        <w:t xml:space="preserve"> se incluye una imagen ilustrativa del concepto.</w:t>
+      </w:r>
+    </w:p>
+    <w:p>
+      <w:pPr>
+        <w:jc w:val="both"/>
+        <w:rPr>
+          <w:rFonts w:ascii="Aptos" w:hAnsi="Aptos"/>
+          <w:lang w:val="es-ES"/>
+        </w:rPr>
+      </w:pPr>
     </w:p>
     <w:p>
       <w:pPr>
@@ -1421,22 +1417,19 @@
         <w:jc w:val="both"/>
         <w:rPr>
           <w:rFonts w:ascii="Aptos" w:hAnsi="Aptos"/>
-          <w:lang w:val="es-419"/>
-        </w:rPr>
-      </w:pPr>
-      <w:r>
-        <w:rPr>
-          <w:rFonts w:ascii="Aptos" w:hAnsi="Aptos"/>
-          <w:lang w:val="es-419"/>
-        </w:rPr>
-        <w:t xml:space="preserve">- </w:t>
-      </w:r>
-      <w:r>
-        <w:rPr>
-          <w:rFonts w:ascii="Aptos" w:hAnsi="Aptos"/>
-          <w:lang w:val="es-419"/>
-        </w:rPr>
-        <w:t>Participen activamente de su proceso de mejora mediante iteraciones orientadas por el kata.</w:t>
+          <w:i/>
+          <w:iCs/>
+          <w:lang w:val="es-ES"/>
+        </w:rPr>
+      </w:pPr>
+      <w:r>
+        <w:rPr>
+          <w:rFonts w:ascii="Aptos" w:hAnsi="Aptos"/>
+          <w:i/>
+          <w:iCs/>
+          <w:lang w:val="es-ES"/>
+        </w:rPr>
+        <w:t xml:space="preserve">Principal innovación en la práctica docente de la propuesta (máximo 200 palabras), </w:t>
       </w:r>
     </w:p>
     <w:p>
@@ -1450,50 +1443,53 @@
         <w:jc w:val="both"/>
         <w:rPr>
           <w:rFonts w:ascii="Aptos" w:hAnsi="Aptos"/>
-          <w:lang w:val="es-419"/>
-        </w:rPr>
-      </w:pPr>
-      <w:r>
-        <w:rPr>
-          <w:rFonts w:ascii="Aptos" w:hAnsi="Aptos"/>
-          <w:lang w:val="es-419"/>
-        </w:rPr>
-        <w:t xml:space="preserve">Esta herramienta </w:t>
-      </w:r>
-      <w:r>
-        <w:rPr>
-          <w:rFonts w:ascii="Aptos" w:hAnsi="Aptos"/>
-          <w:lang w:val="es-419"/>
-        </w:rPr>
-        <w:t xml:space="preserve">se podrá adaptar </w:t>
-      </w:r>
-      <w:r>
-        <w:rPr>
-          <w:rFonts w:ascii="Aptos" w:hAnsi="Aptos"/>
-          <w:lang w:val="es-419"/>
-        </w:rPr>
-        <w:t xml:space="preserve">a otros cursos </w:t>
-      </w:r>
-      <w:r>
-        <w:rPr>
-          <w:rFonts w:ascii="Aptos" w:hAnsi="Aptos"/>
-          <w:lang w:val="es-419"/>
-        </w:rPr>
-        <w:t xml:space="preserve">o temas </w:t>
-      </w:r>
-      <w:r>
-        <w:rPr>
-          <w:rFonts w:ascii="Aptos" w:hAnsi="Aptos"/>
-          <w:lang w:val="es-419"/>
-        </w:rPr>
-        <w:t xml:space="preserve">que trabajen con </w:t>
-      </w:r>
-      <w:r>
-        <w:rPr>
-          <w:rFonts w:ascii="Aptos" w:hAnsi="Aptos"/>
-          <w:lang w:val="es-419"/>
-        </w:rPr>
-        <w:t xml:space="preserve">herramientas de IA generativa que asistan el desarrollo de software y que sean accesibles mediante el IDE VSC. </w:t>
+          <w:lang w:val="es-ES"/>
+        </w:rPr>
+      </w:pPr>
+      <w:r>
+        <w:rPr>
+          <w:rFonts w:ascii="Aptos" w:hAnsi="Aptos"/>
+          <w:lang w:val="es-ES"/>
+        </w:rPr>
+        <w:t>/</w:t>
+      </w:r>
+      <w:proofErr w:type="spellStart"/>
+      <w:r>
+        <w:rPr>
+          <w:rFonts w:ascii="Aptos" w:hAnsi="Aptos"/>
+          <w:lang w:val="es-ES"/>
+        </w:rPr>
+        <w:t>TeachmeAI</w:t>
+      </w:r>
+      <w:proofErr w:type="spellEnd"/>
+      <w:r>
+        <w:rPr>
+          <w:rFonts w:ascii="Aptos" w:hAnsi="Aptos"/>
+          <w:lang w:val="es-ES"/>
+        </w:rPr>
+        <w:t xml:space="preserve"> es una herramienta que integra AI tanto en proceso de ingeniería de software como en el ciclo pedagógico. El estudiante </w:t>
+      </w:r>
+      <w:r>
+        <w:rPr>
+          <w:rFonts w:ascii="Aptos" w:hAnsi="Aptos"/>
+          <w:lang w:val="es-ES"/>
+        </w:rPr>
+        <w:t>interactúa</w:t>
+      </w:r>
+      <w:r>
+        <w:rPr>
+          <w:rFonts w:ascii="Aptos" w:hAnsi="Aptos"/>
+          <w:lang w:val="es-ES"/>
+        </w:rPr>
+        <w:t xml:space="preserve"> con la herramienta desde el comienzo como un </w:t>
+      </w:r>
+      <w:r>
+        <w:rPr>
+          <w:rFonts w:ascii="Aptos" w:hAnsi="Aptos"/>
+          <w:lang w:val="es-ES"/>
+        </w:rPr>
+        <w:lastRenderedPageBreak/>
+        <w:t>asistente en la resolución del desafío y también de forma iterativa en el análisis crítico de los resultados.</w:t>
       </w:r>
     </w:p>
     <w:p>
@@ -1513,35 +1509,173 @@
       <w:r>
         <w:rPr>
           <w:rFonts w:ascii="Aptos" w:hAnsi="Aptos"/>
-          <w:lang w:val="es-419"/>
-        </w:rPr>
-        <w:t xml:space="preserve">En el </w:t>
-      </w:r>
-      <w:r>
-        <w:rPr>
-          <w:rFonts w:ascii="Aptos" w:hAnsi="Aptos"/>
-          <w:b/>
-          <w:bCs/>
-          <w:lang w:val="es-419"/>
-        </w:rPr>
-        <w:t>anexo I</w:t>
-      </w:r>
-      <w:r>
-        <w:rPr>
-          <w:rFonts w:ascii="Aptos" w:hAnsi="Aptos"/>
-          <w:lang w:val="es-419"/>
-        </w:rPr>
-        <w:t xml:space="preserve"> se incluye una imagen ilustrativa del concepto.</w:t>
-      </w:r>
-    </w:p>
-    <w:p>
-      <w:pPr>
-        <w:jc w:val="both"/>
-        <w:rPr>
-          <w:rFonts w:ascii="Aptos" w:hAnsi="Aptos"/>
-          <w:lang w:val="es-ES"/>
-        </w:rPr>
-      </w:pPr>
+          <w:lang w:val="es-ES"/>
+        </w:rPr>
+        <w:t xml:space="preserve">La innovación principal radica en integrar herramientas de IA generativa en el proceso de aprendizaje como objetos de evaluación crítica. </w:t>
+      </w:r>
+      <w:r>
+        <w:rPr>
+          <w:rFonts w:ascii="Aptos" w:hAnsi="Aptos"/>
+          <w:lang w:val="es-ES"/>
+        </w:rPr>
+        <w:t>El ciclo</w:t>
+      </w:r>
+      <w:r>
+        <w:rPr>
+          <w:rFonts w:ascii="Aptos" w:hAnsi="Aptos"/>
+          <w:lang w:val="es-ES"/>
+        </w:rPr>
+        <w:t xml:space="preserve"> de retroalimentación de esta herramienta </w:t>
+      </w:r>
+      <w:r>
+        <w:rPr>
+          <w:rFonts w:ascii="Aptos" w:hAnsi="Aptos"/>
+          <w:lang w:val="es-ES"/>
+        </w:rPr>
+        <w:t>permitirá</w:t>
+      </w:r>
+      <w:r>
+        <w:rPr>
+          <w:rFonts w:ascii="Aptos" w:hAnsi="Aptos"/>
+          <w:lang w:val="es-ES"/>
+        </w:rPr>
+        <w:t xml:space="preserve"> que </w:t>
+      </w:r>
+      <w:r>
+        <w:rPr>
+          <w:rFonts w:ascii="Aptos" w:hAnsi="Aptos"/>
+          <w:lang w:val="es-ES"/>
+        </w:rPr>
+        <w:t>los estudiantes</w:t>
+      </w:r>
+      <w:r>
+        <w:rPr>
+          <w:rFonts w:ascii="Aptos" w:hAnsi="Aptos"/>
+          <w:lang w:val="es-ES"/>
+        </w:rPr>
+        <w:t xml:space="preserve"> utilice</w:t>
+      </w:r>
+      <w:r>
+        <w:rPr>
+          <w:rFonts w:ascii="Aptos" w:hAnsi="Aptos"/>
+          <w:lang w:val="es-ES"/>
+        </w:rPr>
+        <w:t>n</w:t>
+      </w:r>
+      <w:r>
+        <w:rPr>
+          <w:rFonts w:ascii="Aptos" w:hAnsi="Aptos"/>
+          <w:lang w:val="es-ES"/>
+        </w:rPr>
+        <w:t xml:space="preserve"> her</w:t>
+      </w:r>
+      <w:r>
+        <w:rPr>
+          <w:rFonts w:ascii="Aptos" w:hAnsi="Aptos"/>
+          <w:lang w:val="es-ES"/>
+        </w:rPr>
+        <w:t xml:space="preserve">ramientas de desarrollo potenciadas por AI y a través de su </w:t>
+      </w:r>
+      <w:r>
+        <w:rPr>
+          <w:rFonts w:ascii="Aptos" w:hAnsi="Aptos"/>
+          <w:lang w:val="es-ES"/>
+        </w:rPr>
+        <w:t>interacción</w:t>
+      </w:r>
+      <w:r>
+        <w:rPr>
+          <w:rFonts w:ascii="Aptos" w:hAnsi="Aptos"/>
+          <w:lang w:val="es-ES"/>
+        </w:rPr>
+        <w:t xml:space="preserve"> </w:t>
+      </w:r>
+      <w:r>
+        <w:rPr>
+          <w:rFonts w:ascii="Aptos" w:hAnsi="Aptos"/>
+          <w:lang w:val="es-ES"/>
+        </w:rPr>
+        <w:t>con /</w:t>
+      </w:r>
+      <w:proofErr w:type="spellStart"/>
+      <w:r>
+        <w:rPr>
+          <w:rFonts w:ascii="Aptos" w:hAnsi="Aptos"/>
+          <w:lang w:val="es-ES"/>
+        </w:rPr>
+        <w:t>TeachmeAI</w:t>
+      </w:r>
+      <w:proofErr w:type="spellEnd"/>
+      <w:r>
+        <w:rPr>
+          <w:rFonts w:ascii="Aptos" w:hAnsi="Aptos"/>
+          <w:lang w:val="es-ES"/>
+        </w:rPr>
+        <w:t xml:space="preserve">, </w:t>
+      </w:r>
+      <w:r>
+        <w:rPr>
+          <w:rFonts w:ascii="Aptos" w:hAnsi="Aptos"/>
+          <w:lang w:val="es-ES"/>
+        </w:rPr>
+        <w:t>comiencen</w:t>
+      </w:r>
+      <w:r>
+        <w:rPr>
+          <w:rFonts w:ascii="Aptos" w:hAnsi="Aptos"/>
+          <w:lang w:val="es-ES"/>
+        </w:rPr>
+        <w:t xml:space="preserve"> a comprender y </w:t>
+      </w:r>
+      <w:r>
+        <w:rPr>
+          <w:rFonts w:ascii="Aptos" w:hAnsi="Aptos"/>
+          <w:lang w:val="es-ES"/>
+        </w:rPr>
+        <w:t xml:space="preserve">a </w:t>
+      </w:r>
+      <w:r>
+        <w:rPr>
+          <w:rFonts w:ascii="Aptos" w:hAnsi="Aptos"/>
+          <w:lang w:val="es-ES"/>
+        </w:rPr>
+        <w:t>aplicar conceptos avanzados de desarrollo de software</w:t>
+      </w:r>
+      <w:r>
+        <w:rPr>
+          <w:rFonts w:ascii="Aptos" w:hAnsi="Aptos"/>
+          <w:lang w:val="es-ES"/>
+        </w:rPr>
+        <w:t>, y mediante l</w:t>
+      </w:r>
+      <w:r>
+        <w:rPr>
+          <w:rFonts w:ascii="Aptos" w:hAnsi="Aptos"/>
+          <w:lang w:val="es-ES"/>
+        </w:rPr>
+        <w:t xml:space="preserve">as mejoras que se soliciten aprendan </w:t>
+      </w:r>
+      <w:r>
+        <w:rPr>
+          <w:rFonts w:ascii="Aptos" w:hAnsi="Aptos"/>
+          <w:lang w:val="es-ES"/>
+        </w:rPr>
+        <w:t>incremental e iterativamente</w:t>
+      </w:r>
+      <w:r>
+        <w:rPr>
+          <w:rFonts w:ascii="Aptos" w:hAnsi="Aptos"/>
+          <w:lang w:val="es-ES"/>
+        </w:rPr>
+        <w:t xml:space="preserve"> los conceptos que el docente desea enseñar. </w:t>
+      </w:r>
+      <w:r>
+        <w:rPr>
+          <w:rFonts w:ascii="Aptos" w:hAnsi="Aptos"/>
+          <w:lang w:val="es-ES"/>
+        </w:rPr>
+        <w:t xml:space="preserve"> </w:t>
+      </w:r>
     </w:p>
     <w:p>
       <w:pPr>
@@ -1554,19 +1688,191 @@
         <w:jc w:val="both"/>
         <w:rPr>
           <w:rFonts w:ascii="Aptos" w:hAnsi="Aptos"/>
-          <w:i/>
-          <w:iCs/>
-          <w:lang w:val="es-ES"/>
-        </w:rPr>
-      </w:pPr>
-      <w:r>
-        <w:rPr>
-          <w:rFonts w:ascii="Aptos" w:hAnsi="Aptos"/>
-          <w:i/>
-          <w:iCs/>
-          <w:lang w:val="es-ES"/>
-        </w:rPr>
-        <w:t xml:space="preserve">Principal innovación en la práctica docente de la propuesta (máximo 200 palabras), </w:t>
+          <w:lang w:val="es-ES"/>
+        </w:rPr>
+      </w:pPr>
+      <w:r>
+        <w:rPr>
+          <w:rFonts w:ascii="Aptos" w:hAnsi="Aptos"/>
+          <w:lang w:val="es-ES"/>
+        </w:rPr>
+        <w:t xml:space="preserve">Desde el punto de vista </w:t>
+      </w:r>
+      <w:r>
+        <w:rPr>
+          <w:rFonts w:ascii="Aptos" w:hAnsi="Aptos"/>
+          <w:lang w:val="es-ES"/>
+        </w:rPr>
+        <w:t>pedagógico</w:t>
+      </w:r>
+      <w:r>
+        <w:rPr>
+          <w:rFonts w:ascii="Aptos" w:hAnsi="Aptos"/>
+          <w:lang w:val="es-ES"/>
+        </w:rPr>
+        <w:t>, /</w:t>
+      </w:r>
+      <w:proofErr w:type="spellStart"/>
+      <w:r>
+        <w:rPr>
+          <w:rFonts w:ascii="Aptos" w:hAnsi="Aptos"/>
+          <w:lang w:val="es-ES"/>
+        </w:rPr>
+        <w:t>TeachmeAI</w:t>
+      </w:r>
+      <w:proofErr w:type="spellEnd"/>
+      <w:r>
+        <w:rPr>
+          <w:rFonts w:ascii="Aptos" w:hAnsi="Aptos"/>
+          <w:lang w:val="es-ES"/>
+        </w:rPr>
+        <w:t xml:space="preserve"> se basa en los principios de </w:t>
+      </w:r>
+      <w:proofErr w:type="spellStart"/>
+      <w:r>
+        <w:rPr>
+          <w:rFonts w:ascii="Aptos" w:hAnsi="Aptos"/>
+          <w:lang w:val="es-ES"/>
+        </w:rPr>
+        <w:t>feedback</w:t>
+      </w:r>
+      <w:proofErr w:type="spellEnd"/>
+      <w:r>
+        <w:rPr>
+          <w:rFonts w:ascii="Aptos" w:hAnsi="Aptos"/>
+          <w:lang w:val="es-ES"/>
+        </w:rPr>
+        <w:t xml:space="preserve"> y progresividad. Los </w:t>
+      </w:r>
+      <w:proofErr w:type="spellStart"/>
+      <w:r>
+        <w:rPr>
+          <w:rFonts w:ascii="Aptos" w:hAnsi="Aptos"/>
+          <w:lang w:val="es-ES"/>
+        </w:rPr>
+        <w:t>code</w:t>
+      </w:r>
+      <w:proofErr w:type="spellEnd"/>
+      <w:r>
+        <w:rPr>
+          <w:rFonts w:ascii="Aptos" w:hAnsi="Aptos"/>
+          <w:lang w:val="es-ES"/>
+        </w:rPr>
+        <w:t xml:space="preserve"> k</w:t>
+      </w:r>
+      <w:r>
+        <w:rPr>
+          <w:rFonts w:ascii="Aptos" w:hAnsi="Aptos"/>
+          <w:lang w:val="es-ES"/>
+        </w:rPr>
+        <w:t>ata</w:t>
+      </w:r>
+      <w:r>
+        <w:rPr>
+          <w:rFonts w:ascii="Aptos" w:hAnsi="Aptos"/>
+          <w:lang w:val="es-ES"/>
+        </w:rPr>
+        <w:t xml:space="preserve"> son ejercicios de desarro</w:t>
+      </w:r>
+      <w:r>
+        <w:rPr>
+          <w:rFonts w:ascii="Aptos" w:hAnsi="Aptos"/>
+          <w:lang w:val="es-ES"/>
+        </w:rPr>
+        <w:t xml:space="preserve">llo de software </w:t>
+      </w:r>
+      <w:r>
+        <w:rPr>
+          <w:rFonts w:ascii="Aptos" w:hAnsi="Aptos"/>
+          <w:lang w:val="es-ES"/>
+        </w:rPr>
+        <w:t>cortos y enfocados</w:t>
+      </w:r>
+      <w:r>
+        <w:rPr>
+          <w:rFonts w:ascii="Aptos" w:hAnsi="Aptos"/>
+          <w:lang w:val="es-ES"/>
+        </w:rPr>
+        <w:t xml:space="preserve">. </w:t>
+      </w:r>
+      <w:r>
+        <w:rPr>
+          <w:rFonts w:ascii="Aptos" w:hAnsi="Aptos"/>
+          <w:lang w:val="es-ES"/>
+        </w:rPr>
+        <w:t xml:space="preserve">Utilizan la </w:t>
+      </w:r>
+      <w:r>
+        <w:rPr>
+          <w:rFonts w:ascii="Aptos" w:hAnsi="Aptos"/>
+          <w:lang w:val="es-ES"/>
+        </w:rPr>
+        <w:t xml:space="preserve">repetición </w:t>
+      </w:r>
+      <w:r>
+        <w:rPr>
+          <w:rFonts w:ascii="Aptos" w:hAnsi="Aptos"/>
+          <w:lang w:val="es-ES"/>
+        </w:rPr>
+        <w:t xml:space="preserve">guiada </w:t>
+      </w:r>
+      <w:r>
+        <w:rPr>
+          <w:rFonts w:ascii="Aptos" w:hAnsi="Aptos"/>
+          <w:lang w:val="es-ES"/>
+        </w:rPr>
+        <w:t xml:space="preserve">para </w:t>
+      </w:r>
+      <w:r>
+        <w:rPr>
+          <w:rFonts w:ascii="Aptos" w:hAnsi="Aptos"/>
+          <w:lang w:val="es-ES"/>
+        </w:rPr>
+        <w:t xml:space="preserve">el aprendizaje significativo </w:t>
+      </w:r>
+      <w:r>
+        <w:rPr>
+          <w:rFonts w:ascii="Aptos" w:hAnsi="Aptos"/>
+          <w:lang w:val="es-ES"/>
+        </w:rPr>
+        <w:t xml:space="preserve">de </w:t>
+      </w:r>
+      <w:r>
+        <w:rPr>
+          <w:rFonts w:ascii="Aptos" w:hAnsi="Aptos"/>
+          <w:lang w:val="es-ES"/>
+        </w:rPr>
+        <w:t>habilidades</w:t>
+      </w:r>
+      <w:r>
+        <w:rPr>
+          <w:rFonts w:ascii="Aptos" w:hAnsi="Aptos"/>
+          <w:lang w:val="es-ES"/>
+        </w:rPr>
+        <w:t xml:space="preserve"> fundamentales como el </w:t>
+      </w:r>
+      <w:proofErr w:type="spellStart"/>
+      <w:r>
+        <w:rPr>
+          <w:rFonts w:ascii="Aptos" w:hAnsi="Aptos"/>
+          <w:lang w:val="es-ES"/>
+        </w:rPr>
+        <w:t>refactoring</w:t>
+      </w:r>
+      <w:proofErr w:type="spellEnd"/>
+      <w:r>
+        <w:rPr>
+          <w:rFonts w:ascii="Aptos" w:hAnsi="Aptos"/>
+          <w:lang w:val="es-ES"/>
+        </w:rPr>
+        <w:t xml:space="preserve"> </w:t>
+      </w:r>
+      <w:r>
+        <w:rPr>
+          <w:rFonts w:ascii="Aptos" w:hAnsi="Aptos"/>
+          <w:lang w:val="es-ES"/>
+        </w:rPr>
+        <w:t>y test unitario.</w:t>
       </w:r>
     </w:p>
     <w:p>
@@ -1588,37 +1894,7 @@
           <w:rFonts w:ascii="Aptos" w:hAnsi="Aptos"/>
           <w:lang w:val="es-ES"/>
         </w:rPr>
-        <w:t>/</w:t>
-      </w:r>
-      <w:proofErr w:type="spellStart"/>
-      <w:r>
-        <w:rPr>
-          <w:rFonts w:ascii="Aptos" w:hAnsi="Aptos"/>
-          <w:lang w:val="es-ES"/>
-        </w:rPr>
-        <w:t>TeachmeAI</w:t>
-      </w:r>
-      <w:proofErr w:type="spellEnd"/>
-      <w:r>
-        <w:rPr>
-          <w:rFonts w:ascii="Aptos" w:hAnsi="Aptos"/>
-          <w:lang w:val="es-ES"/>
-        </w:rPr>
-        <w:t xml:space="preserve"> es una herramienta que integra AI tanto en proceso de ingeniería de software como en el ciclo pedagógico. El estudiante </w:t>
-      </w:r>
-      <w:r>
-        <w:rPr>
-          <w:rFonts w:ascii="Aptos" w:hAnsi="Aptos"/>
-          <w:lang w:val="es-ES"/>
-        </w:rPr>
-        <w:t>interactúa</w:t>
-      </w:r>
-      <w:r>
-        <w:rPr>
-          <w:rFonts w:ascii="Aptos" w:hAnsi="Aptos"/>
-          <w:lang w:val="es-ES"/>
-        </w:rPr>
-        <w:t xml:space="preserve"> con la herramienta desde el comienzo como un asistente en la resolución del desafío y también de forma iterativa en el análisis crítico de los resultados.</w:t>
+        <w:t>Este enfoque promueve un aprendizaje activo, contextualizado y replicable en otros cursos que trabajen con desarrollo, refactorización o revisión de código, adaptándose fácilmente a otros marcos teóricos y estilos de enseñanza.</w:t>
       </w:r>
     </w:p>
     <w:p>
@@ -1635,176 +1911,15 @@
           <w:lang w:val="es-ES"/>
         </w:rPr>
       </w:pPr>
-      <w:r>
-        <w:rPr>
-          <w:rFonts w:ascii="Aptos" w:hAnsi="Aptos"/>
-          <w:lang w:val="es-ES"/>
-        </w:rPr>
-        <w:t xml:space="preserve">La innovación principal radica en integrar herramientas de IA generativa en el proceso de aprendizaje como objetos de evaluación crítica. </w:t>
-      </w:r>
-      <w:r>
-        <w:rPr>
-          <w:rFonts w:ascii="Aptos" w:hAnsi="Aptos"/>
-          <w:lang w:val="es-ES"/>
-        </w:rPr>
-        <w:t>El ciclo</w:t>
-      </w:r>
-      <w:r>
-        <w:rPr>
-          <w:rFonts w:ascii="Aptos" w:hAnsi="Aptos"/>
-          <w:lang w:val="es-ES"/>
-        </w:rPr>
-        <w:t xml:space="preserve"> de retroalimentación de esta herramienta </w:t>
-      </w:r>
-      <w:r>
-        <w:rPr>
-          <w:rFonts w:ascii="Aptos" w:hAnsi="Aptos"/>
-          <w:lang w:val="es-ES"/>
-        </w:rPr>
-        <w:t>permitirá</w:t>
-      </w:r>
-      <w:r>
-        <w:rPr>
-          <w:rFonts w:ascii="Aptos" w:hAnsi="Aptos"/>
-          <w:lang w:val="es-ES"/>
-        </w:rPr>
-        <w:t xml:space="preserve"> que </w:t>
-      </w:r>
-      <w:r>
-        <w:rPr>
-          <w:rFonts w:ascii="Aptos" w:hAnsi="Aptos"/>
-          <w:lang w:val="es-ES"/>
-        </w:rPr>
-        <w:t>los estudiantes</w:t>
-      </w:r>
-      <w:r>
-        <w:rPr>
-          <w:rFonts w:ascii="Aptos" w:hAnsi="Aptos"/>
-          <w:lang w:val="es-ES"/>
-        </w:rPr>
-        <w:t xml:space="preserve"> utilice</w:t>
-      </w:r>
-      <w:r>
-        <w:rPr>
-          <w:rFonts w:ascii="Aptos" w:hAnsi="Aptos"/>
-          <w:lang w:val="es-ES"/>
-        </w:rPr>
-        <w:t>n</w:t>
-      </w:r>
-      <w:r>
-        <w:rPr>
-          <w:rFonts w:ascii="Aptos" w:hAnsi="Aptos"/>
-          <w:lang w:val="es-ES"/>
-        </w:rPr>
-        <w:t xml:space="preserve"> her</w:t>
-      </w:r>
-      <w:r>
-        <w:rPr>
-          <w:rFonts w:ascii="Aptos" w:hAnsi="Aptos"/>
-          <w:lang w:val="es-ES"/>
-        </w:rPr>
-        <w:t xml:space="preserve">ramientas de desarrollo potenciadas por AI y a través de su </w:t>
-      </w:r>
-      <w:r>
-        <w:rPr>
-          <w:rFonts w:ascii="Aptos" w:hAnsi="Aptos"/>
-          <w:lang w:val="es-ES"/>
-        </w:rPr>
-        <w:t>interacción</w:t>
-      </w:r>
-      <w:r>
-        <w:rPr>
-          <w:rFonts w:ascii="Aptos" w:hAnsi="Aptos"/>
-          <w:lang w:val="es-ES"/>
-        </w:rPr>
-        <w:t xml:space="preserve"> </w:t>
-      </w:r>
-      <w:r>
-        <w:rPr>
-          <w:rFonts w:ascii="Aptos" w:hAnsi="Aptos"/>
-          <w:lang w:val="es-ES"/>
-        </w:rPr>
-        <w:t>con /</w:t>
-      </w:r>
-      <w:proofErr w:type="spellStart"/>
-      <w:r>
-        <w:rPr>
-          <w:rFonts w:ascii="Aptos" w:hAnsi="Aptos"/>
-          <w:lang w:val="es-ES"/>
-        </w:rPr>
-        <w:t>TeachmeAI</w:t>
-      </w:r>
-      <w:proofErr w:type="spellEnd"/>
-      <w:r>
-        <w:rPr>
-          <w:rFonts w:ascii="Aptos" w:hAnsi="Aptos"/>
-          <w:lang w:val="es-ES"/>
-        </w:rPr>
-        <w:t xml:space="preserve">, </w:t>
-      </w:r>
-      <w:r>
-        <w:rPr>
-          <w:rFonts w:ascii="Aptos" w:hAnsi="Aptos"/>
-          <w:lang w:val="es-ES"/>
-        </w:rPr>
-        <w:t>comiencen</w:t>
-      </w:r>
-      <w:r>
-        <w:rPr>
-          <w:rFonts w:ascii="Aptos" w:hAnsi="Aptos"/>
-          <w:lang w:val="es-ES"/>
-        </w:rPr>
-        <w:t xml:space="preserve"> a comprender y </w:t>
-      </w:r>
-      <w:r>
-        <w:rPr>
-          <w:rFonts w:ascii="Aptos" w:hAnsi="Aptos"/>
-          <w:lang w:val="es-ES"/>
-        </w:rPr>
-        <w:t xml:space="preserve">a </w:t>
-      </w:r>
-      <w:r>
-        <w:rPr>
-          <w:rFonts w:ascii="Aptos" w:hAnsi="Aptos"/>
-          <w:lang w:val="es-ES"/>
-        </w:rPr>
-        <w:t>aplicar conceptos avanzados de desarrollo de software</w:t>
-      </w:r>
-      <w:r>
-        <w:rPr>
-          <w:rFonts w:ascii="Aptos" w:hAnsi="Aptos"/>
-          <w:lang w:val="es-ES"/>
-        </w:rPr>
-        <w:t>, y mediante l</w:t>
-      </w:r>
-      <w:r>
-        <w:rPr>
-          <w:rFonts w:ascii="Aptos" w:hAnsi="Aptos"/>
-          <w:lang w:val="es-ES"/>
-        </w:rPr>
-        <w:t xml:space="preserve">as mejoras que se soliciten aprendan </w:t>
-      </w:r>
-      <w:r>
-        <w:rPr>
-          <w:rFonts w:ascii="Aptos" w:hAnsi="Aptos"/>
-          <w:lang w:val="es-ES"/>
-        </w:rPr>
-        <w:t>incremental e iterativamente</w:t>
-      </w:r>
-      <w:r>
-        <w:rPr>
-          <w:rFonts w:ascii="Aptos" w:hAnsi="Aptos"/>
-          <w:lang w:val="es-ES"/>
-        </w:rPr>
-        <w:t xml:space="preserve"> los conceptos que el docente desea enseñar. </w:t>
-      </w:r>
-      <w:r>
-        <w:rPr>
-          <w:rFonts w:ascii="Aptos" w:hAnsi="Aptos"/>
-          <w:lang w:val="es-ES"/>
-        </w:rPr>
-        <w:t xml:space="preserve"> </w:t>
-      </w:r>
+    </w:p>
+    <w:p>
+      <w:pPr>
+        <w:jc w:val="both"/>
+        <w:rPr>
+          <w:rFonts w:ascii="Aptos" w:hAnsi="Aptos"/>
+          <w:lang w:val="es-ES"/>
+        </w:rPr>
+      </w:pPr>
     </w:p>
     <w:p>
       <w:pPr>
@@ -1825,183 +1940,7 @@
           <w:rFonts w:ascii="Aptos" w:hAnsi="Aptos"/>
           <w:lang w:val="es-ES"/>
         </w:rPr>
-        <w:t xml:space="preserve">Desde el punto de vista </w:t>
-      </w:r>
-      <w:r>
-        <w:rPr>
-          <w:rFonts w:ascii="Aptos" w:hAnsi="Aptos"/>
-          <w:lang w:val="es-ES"/>
-        </w:rPr>
-        <w:t>pedagógico</w:t>
-      </w:r>
-      <w:r>
-        <w:rPr>
-          <w:rFonts w:ascii="Aptos" w:hAnsi="Aptos"/>
-          <w:lang w:val="es-ES"/>
-        </w:rPr>
-        <w:t>, /</w:t>
-      </w:r>
-      <w:proofErr w:type="spellStart"/>
-      <w:r>
-        <w:rPr>
-          <w:rFonts w:ascii="Aptos" w:hAnsi="Aptos"/>
-          <w:lang w:val="es-ES"/>
-        </w:rPr>
-        <w:t>TeachmeAI</w:t>
-      </w:r>
-      <w:proofErr w:type="spellEnd"/>
-      <w:r>
-        <w:rPr>
-          <w:rFonts w:ascii="Aptos" w:hAnsi="Aptos"/>
-          <w:lang w:val="es-ES"/>
-        </w:rPr>
-        <w:t xml:space="preserve"> se basa en los principios de </w:t>
-      </w:r>
-      <w:proofErr w:type="spellStart"/>
-      <w:r>
-        <w:rPr>
-          <w:rFonts w:ascii="Aptos" w:hAnsi="Aptos"/>
-          <w:lang w:val="es-ES"/>
-        </w:rPr>
-        <w:t>feedback</w:t>
-      </w:r>
-      <w:proofErr w:type="spellEnd"/>
-      <w:r>
-        <w:rPr>
-          <w:rFonts w:ascii="Aptos" w:hAnsi="Aptos"/>
-          <w:lang w:val="es-ES"/>
-        </w:rPr>
-        <w:t xml:space="preserve"> y progresividad. Los </w:t>
-      </w:r>
-      <w:proofErr w:type="spellStart"/>
-      <w:r>
-        <w:rPr>
-          <w:rFonts w:ascii="Aptos" w:hAnsi="Aptos"/>
-          <w:lang w:val="es-ES"/>
-        </w:rPr>
-        <w:t>code</w:t>
-      </w:r>
-      <w:proofErr w:type="spellEnd"/>
-      <w:r>
-        <w:rPr>
-          <w:rFonts w:ascii="Aptos" w:hAnsi="Aptos"/>
-          <w:lang w:val="es-ES"/>
-        </w:rPr>
-        <w:t xml:space="preserve"> k</w:t>
-      </w:r>
-      <w:r>
-        <w:rPr>
-          <w:rFonts w:ascii="Aptos" w:hAnsi="Aptos"/>
-          <w:lang w:val="es-ES"/>
-        </w:rPr>
-        <w:t>ata</w:t>
-      </w:r>
-      <w:r>
-        <w:rPr>
-          <w:rFonts w:ascii="Aptos" w:hAnsi="Aptos"/>
-          <w:lang w:val="es-ES"/>
-        </w:rPr>
-        <w:t xml:space="preserve"> son ejercicios de desarro</w:t>
-      </w:r>
-      <w:r>
-        <w:rPr>
-          <w:rFonts w:ascii="Aptos" w:hAnsi="Aptos"/>
-          <w:lang w:val="es-ES"/>
-        </w:rPr>
-        <w:t xml:space="preserve">llo de software </w:t>
-      </w:r>
-      <w:r>
-        <w:rPr>
-          <w:rFonts w:ascii="Aptos" w:hAnsi="Aptos"/>
-          <w:lang w:val="es-ES"/>
-        </w:rPr>
-        <w:t>cortos y enfocados</w:t>
-      </w:r>
-      <w:r>
-        <w:rPr>
-          <w:rFonts w:ascii="Aptos" w:hAnsi="Aptos"/>
-          <w:lang w:val="es-ES"/>
-        </w:rPr>
-        <w:t xml:space="preserve">. </w:t>
-      </w:r>
-      <w:r>
-        <w:rPr>
-          <w:rFonts w:ascii="Aptos" w:hAnsi="Aptos"/>
-          <w:lang w:val="es-ES"/>
-        </w:rPr>
-        <w:t xml:space="preserve">Utilizan la </w:t>
-      </w:r>
-      <w:r>
-        <w:rPr>
-          <w:rFonts w:ascii="Aptos" w:hAnsi="Aptos"/>
-          <w:lang w:val="es-ES"/>
-        </w:rPr>
-        <w:t xml:space="preserve">repetición </w:t>
-      </w:r>
-      <w:r>
-        <w:rPr>
-          <w:rFonts w:ascii="Aptos" w:hAnsi="Aptos"/>
-          <w:lang w:val="es-ES"/>
-        </w:rPr>
-        <w:t xml:space="preserve">guiada </w:t>
-      </w:r>
-      <w:r>
-        <w:rPr>
-          <w:rFonts w:ascii="Aptos" w:hAnsi="Aptos"/>
-          <w:lang w:val="es-ES"/>
-        </w:rPr>
-        <w:t xml:space="preserve">para </w:t>
-      </w:r>
-      <w:r>
-        <w:rPr>
-          <w:rFonts w:ascii="Aptos" w:hAnsi="Aptos"/>
-          <w:lang w:val="es-ES"/>
-        </w:rPr>
-        <w:t xml:space="preserve">el aprendizaje significativo </w:t>
-      </w:r>
-      <w:r>
-        <w:rPr>
-          <w:rFonts w:ascii="Aptos" w:hAnsi="Aptos"/>
-          <w:lang w:val="es-ES"/>
-        </w:rPr>
-        <w:t xml:space="preserve">de </w:t>
-      </w:r>
-      <w:r>
-        <w:rPr>
-          <w:rFonts w:ascii="Aptos" w:hAnsi="Aptos"/>
-          <w:lang w:val="es-ES"/>
-        </w:rPr>
-        <w:t>habilidades</w:t>
-      </w:r>
-      <w:r>
-        <w:rPr>
-          <w:rFonts w:ascii="Aptos" w:hAnsi="Aptos"/>
-          <w:lang w:val="es-ES"/>
-        </w:rPr>
-        <w:t xml:space="preserve"> fundamentales como el </w:t>
-      </w:r>
-      <w:proofErr w:type="spellStart"/>
-      <w:r>
-        <w:rPr>
-          <w:rFonts w:ascii="Aptos" w:hAnsi="Aptos"/>
-          <w:lang w:val="es-ES"/>
-        </w:rPr>
-        <w:t>refactoring</w:t>
-      </w:r>
-      <w:proofErr w:type="spellEnd"/>
-      <w:r>
-        <w:rPr>
-          <w:rFonts w:ascii="Aptos" w:hAnsi="Aptos"/>
-          <w:lang w:val="es-ES"/>
-        </w:rPr>
-        <w:t xml:space="preserve"> </w:t>
-      </w:r>
-      <w:r>
-        <w:rPr>
-          <w:rFonts w:ascii="Aptos" w:hAnsi="Aptos"/>
-          <w:lang w:val="es-ES"/>
-        </w:rPr>
-        <w:t>y test unitario.</w:t>
+        <w:t>Criterios de evaluación de logros y aprendizajes de la propuesta (máximo 250 palabras)</w:t>
       </w:r>
     </w:p>
     <w:p>
@@ -2023,7 +1962,84 @@
           <w:rFonts w:ascii="Aptos" w:hAnsi="Aptos"/>
           <w:lang w:val="es-ES"/>
         </w:rPr>
-        <w:t>Este enfoque promueve un aprendizaje activo, contextualizado y replicable en otros cursos que trabajen con desarrollo, refactorización o revisión de código, adaptándose fácilmente a otros marcos teóricos y estilos de enseñanza.</w:t>
+        <w:t>La evaluación del asistente será contextualizada en los objetivos de aprendizaje de cada unidad temática</w:t>
+      </w:r>
+      <w:r>
+        <w:rPr>
+          <w:rFonts w:ascii="Aptos" w:hAnsi="Aptos"/>
+          <w:lang w:val="es-ES"/>
+        </w:rPr>
+        <w:t xml:space="preserve"> y en el uso efectivo por parte de los estudiantes</w:t>
+      </w:r>
+      <w:r>
+        <w:rPr>
+          <w:rFonts w:ascii="Aptos" w:hAnsi="Aptos"/>
+          <w:lang w:val="es-ES"/>
+        </w:rPr>
+        <w:t>.</w:t>
+      </w:r>
+      <w:r>
+        <w:rPr>
+          <w:rFonts w:ascii="Aptos" w:hAnsi="Aptos"/>
+          <w:lang w:val="es-ES"/>
+        </w:rPr>
+        <w:t xml:space="preserve"> Se seleccionarán habilidades fundamentales de ingeniería de software que puedan plantearse </w:t>
+      </w:r>
+      <w:r>
+        <w:rPr>
+          <w:rFonts w:ascii="Aptos" w:hAnsi="Aptos"/>
+          <w:lang w:val="es-ES"/>
+        </w:rPr>
+        <w:t xml:space="preserve">en </w:t>
+      </w:r>
+      <w:r>
+        <w:rPr>
+          <w:rFonts w:ascii="Aptos" w:hAnsi="Aptos"/>
+          <w:lang w:val="es-ES"/>
+        </w:rPr>
+        <w:t>ejercicios con desafíos progresivos</w:t>
+      </w:r>
+      <w:r>
+        <w:rPr>
+          <w:rFonts w:ascii="Aptos" w:hAnsi="Aptos"/>
+          <w:lang w:val="es-ES"/>
+        </w:rPr>
+        <w:t>. Ejemplos de unidades temáticas</w:t>
+      </w:r>
+      <w:r>
+        <w:rPr>
+          <w:rFonts w:ascii="Aptos" w:hAnsi="Aptos"/>
+          <w:lang w:val="es-ES"/>
+        </w:rPr>
+        <w:t xml:space="preserve"> que serán utilizadas para la evaluación de aprendizajes</w:t>
+      </w:r>
+      <w:r>
+        <w:rPr>
+          <w:rFonts w:ascii="Aptos" w:hAnsi="Aptos"/>
+          <w:lang w:val="es-ES"/>
+        </w:rPr>
+        <w:t>: test u</w:t>
+      </w:r>
+      <w:r>
+        <w:rPr>
+          <w:rFonts w:ascii="Aptos" w:hAnsi="Aptos"/>
+          <w:lang w:val="es-ES"/>
+        </w:rPr>
+        <w:t xml:space="preserve">nitario (FIS), </w:t>
+      </w:r>
+      <w:r>
+        <w:rPr>
+          <w:rFonts w:ascii="Aptos" w:hAnsi="Aptos"/>
+          <w:lang w:val="es-ES"/>
+        </w:rPr>
+        <w:t>principios de diseño SOLID</w:t>
+      </w:r>
+      <w:r>
+        <w:rPr>
+          <w:rFonts w:ascii="Aptos" w:hAnsi="Aptos"/>
+          <w:lang w:val="es-ES"/>
+        </w:rPr>
+        <w:t xml:space="preserve"> (DA1).</w:t>
       </w:r>
     </w:p>
     <w:p>
@@ -2040,15 +2056,127 @@
           <w:lang w:val="es-ES"/>
         </w:rPr>
       </w:pPr>
-    </w:p>
-    <w:p>
-      <w:pPr>
-        <w:jc w:val="both"/>
-        <w:rPr>
-          <w:rFonts w:ascii="Aptos" w:hAnsi="Aptos"/>
-          <w:lang w:val="es-ES"/>
-        </w:rPr>
-      </w:pPr>
+      <w:r>
+        <w:rPr>
+          <w:rFonts w:ascii="Aptos" w:hAnsi="Aptos"/>
+          <w:lang w:val="es-ES"/>
+        </w:rPr>
+        <w:t>La evaluación se realizará tanto desde el punto de vista cualitativo</w:t>
+      </w:r>
+      <w:r>
+        <w:rPr>
+          <w:rFonts w:ascii="Aptos" w:hAnsi="Aptos"/>
+          <w:lang w:val="es-ES"/>
+        </w:rPr>
+        <w:t xml:space="preserve"> (</w:t>
+      </w:r>
+      <w:r>
+        <w:rPr>
+          <w:rFonts w:ascii="Aptos" w:hAnsi="Aptos"/>
+          <w:lang w:val="es-ES"/>
+        </w:rPr>
+        <w:t xml:space="preserve">observación directa de la </w:t>
+      </w:r>
+      <w:r>
+        <w:rPr>
+          <w:rFonts w:ascii="Aptos" w:hAnsi="Aptos"/>
+          <w:lang w:val="es-ES"/>
+        </w:rPr>
+        <w:t>interacción</w:t>
+      </w:r>
+      <w:r>
+        <w:rPr>
+          <w:rFonts w:ascii="Aptos" w:hAnsi="Aptos"/>
+          <w:lang w:val="es-ES"/>
+        </w:rPr>
+        <w:t xml:space="preserve"> de los </w:t>
+      </w:r>
+      <w:r>
+        <w:rPr>
+          <w:rFonts w:ascii="Aptos" w:hAnsi="Aptos"/>
+          <w:lang w:val="es-ES"/>
+        </w:rPr>
+        <w:t>estudiantes</w:t>
+      </w:r>
+      <w:r>
+        <w:rPr>
+          <w:rFonts w:ascii="Aptos" w:hAnsi="Aptos"/>
+          <w:lang w:val="es-ES"/>
+        </w:rPr>
+        <w:t xml:space="preserve"> con la herramienta</w:t>
+      </w:r>
+      <w:r>
+        <w:rPr>
+          <w:rFonts w:ascii="Aptos" w:hAnsi="Aptos"/>
+          <w:lang w:val="es-ES"/>
+        </w:rPr>
+        <w:t>)</w:t>
+      </w:r>
+      <w:r>
+        <w:rPr>
+          <w:rFonts w:ascii="Aptos" w:hAnsi="Aptos"/>
+          <w:lang w:val="es-ES"/>
+        </w:rPr>
+        <w:t>,</w:t>
+      </w:r>
+      <w:r>
+        <w:rPr>
+          <w:rFonts w:ascii="Aptos" w:hAnsi="Aptos"/>
+          <w:lang w:val="es-ES"/>
+        </w:rPr>
+        <w:t xml:space="preserve"> como </w:t>
+      </w:r>
+      <w:r>
+        <w:rPr>
+          <w:rFonts w:ascii="Aptos" w:hAnsi="Aptos"/>
+          <w:lang w:val="es-ES"/>
+        </w:rPr>
+        <w:t>cuantitativa</w:t>
+      </w:r>
+      <w:r>
+        <w:rPr>
+          <w:rFonts w:ascii="Aptos" w:hAnsi="Aptos"/>
+          <w:lang w:val="es-ES"/>
+        </w:rPr>
+        <w:t xml:space="preserve"> (instrumentación de </w:t>
+      </w:r>
+      <w:proofErr w:type="spellStart"/>
+      <w:r>
+        <w:rPr>
+          <w:rFonts w:ascii="Aptos" w:hAnsi="Aptos"/>
+          <w:lang w:val="es-ES"/>
+        </w:rPr>
+        <w:t>observabilidad</w:t>
+      </w:r>
+      <w:proofErr w:type="spellEnd"/>
+      <w:r>
+        <w:rPr>
+          <w:rFonts w:ascii="Aptos" w:hAnsi="Aptos"/>
+          <w:lang w:val="es-ES"/>
+        </w:rPr>
+        <w:t xml:space="preserve"> de la herramienta</w:t>
+      </w:r>
+      <w:r>
+        <w:rPr>
+          <w:rFonts w:ascii="Aptos" w:hAnsi="Aptos"/>
+          <w:lang w:val="es-ES"/>
+        </w:rPr>
+        <w:t>)</w:t>
+      </w:r>
+      <w:r>
+        <w:rPr>
+          <w:rFonts w:ascii="Aptos" w:hAnsi="Aptos"/>
+          <w:lang w:val="es-ES"/>
+        </w:rPr>
+        <w:t>.</w:t>
+      </w:r>
+      <w:r>
+        <w:rPr>
+          <w:rFonts w:ascii="Aptos" w:hAnsi="Aptos"/>
+          <w:lang w:val="es-ES"/>
+        </w:rPr>
+        <w:t xml:space="preserve"> Se planifican tres enfoques de evaluación complementarios:</w:t>
+      </w:r>
     </w:p>
     <w:p>
       <w:pPr>
@@ -2069,7 +2197,21 @@
           <w:rFonts w:ascii="Aptos" w:hAnsi="Aptos"/>
           <w:lang w:val="es-ES"/>
         </w:rPr>
-        <w:t>Criterios de evaluación de logros y aprendizajes de la propuesta (máximo 250 palabras)</w:t>
+        <w:t>•</w:t>
+      </w:r>
+      <w:r>
+        <w:rPr>
+          <w:rFonts w:ascii="Aptos" w:hAnsi="Aptos"/>
+          <w:lang w:val="es-ES"/>
+        </w:rPr>
+        <w:t xml:space="preserve"> </w:t>
+      </w:r>
+      <w:r>
+        <w:rPr>
+          <w:rFonts w:ascii="Aptos" w:hAnsi="Aptos"/>
+          <w:lang w:val="es-ES"/>
+        </w:rPr>
+        <w:t>Evaluación cualitativa por observación de sesiones de desarrollo. Objetivo: evaluar usabilidad y adaptación pedagógica del asistente.</w:t>
       </w:r>
     </w:p>
     <w:p>
@@ -2091,84 +2233,21 @@
           <w:rFonts w:ascii="Aptos" w:hAnsi="Aptos"/>
           <w:lang w:val="es-ES"/>
         </w:rPr>
-        <w:t>La evaluación del asistente será contextualizada en los objetivos de aprendizaje de cada unidad temática</w:t>
-      </w:r>
-      <w:r>
-        <w:rPr>
-          <w:rFonts w:ascii="Aptos" w:hAnsi="Aptos"/>
-          <w:lang w:val="es-ES"/>
-        </w:rPr>
-        <w:t xml:space="preserve"> y en el uso efectivo por parte de los estudiantes</w:t>
-      </w:r>
-      <w:r>
-        <w:rPr>
-          <w:rFonts w:ascii="Aptos" w:hAnsi="Aptos"/>
-          <w:lang w:val="es-ES"/>
-        </w:rPr>
-        <w:t>.</w:t>
-      </w:r>
-      <w:r>
-        <w:rPr>
-          <w:rFonts w:ascii="Aptos" w:hAnsi="Aptos"/>
-          <w:lang w:val="es-ES"/>
-        </w:rPr>
-        <w:t xml:space="preserve"> Se seleccionarán habilidades fundamentales de ingeniería de software que puedan plantearse </w:t>
-      </w:r>
-      <w:r>
-        <w:rPr>
-          <w:rFonts w:ascii="Aptos" w:hAnsi="Aptos"/>
-          <w:lang w:val="es-ES"/>
-        </w:rPr>
-        <w:t xml:space="preserve">en </w:t>
-      </w:r>
-      <w:r>
-        <w:rPr>
-          <w:rFonts w:ascii="Aptos" w:hAnsi="Aptos"/>
-          <w:lang w:val="es-ES"/>
-        </w:rPr>
-        <w:t>ejercicios con desafíos progresivos</w:t>
-      </w:r>
-      <w:r>
-        <w:rPr>
-          <w:rFonts w:ascii="Aptos" w:hAnsi="Aptos"/>
-          <w:lang w:val="es-ES"/>
-        </w:rPr>
-        <w:t>. Ejemplos de unidades temáticas</w:t>
-      </w:r>
-      <w:r>
-        <w:rPr>
-          <w:rFonts w:ascii="Aptos" w:hAnsi="Aptos"/>
-          <w:lang w:val="es-ES"/>
-        </w:rPr>
-        <w:t xml:space="preserve"> que serán utilizadas para la evaluación de aprendizajes</w:t>
-      </w:r>
-      <w:r>
-        <w:rPr>
-          <w:rFonts w:ascii="Aptos" w:hAnsi="Aptos"/>
-          <w:lang w:val="es-ES"/>
-        </w:rPr>
-        <w:t>: test u</w:t>
-      </w:r>
-      <w:r>
-        <w:rPr>
-          <w:rFonts w:ascii="Aptos" w:hAnsi="Aptos"/>
-          <w:lang w:val="es-ES"/>
-        </w:rPr>
-        <w:t xml:space="preserve">nitario (FIS), </w:t>
-      </w:r>
-      <w:r>
-        <w:rPr>
-          <w:rFonts w:ascii="Aptos" w:hAnsi="Aptos"/>
-          <w:lang w:val="es-ES"/>
-        </w:rPr>
-        <w:t>principios de diseño SOLID</w:t>
-      </w:r>
-      <w:r>
-        <w:rPr>
-          <w:rFonts w:ascii="Aptos" w:hAnsi="Aptos"/>
-          <w:lang w:val="es-ES"/>
-        </w:rPr>
-        <w:t xml:space="preserve"> (DA1).</w:t>
+        <w:t>•</w:t>
+      </w:r>
+      <w:r>
+        <w:rPr>
+          <w:rFonts w:ascii="Aptos" w:hAnsi="Aptos"/>
+          <w:lang w:val="es-ES"/>
+        </w:rPr>
+        <w:t xml:space="preserve"> </w:t>
+      </w:r>
+      <w:r>
+        <w:rPr>
+          <w:rFonts w:ascii="Aptos" w:hAnsi="Aptos"/>
+          <w:lang w:val="es-ES"/>
+        </w:rPr>
+        <w:t>Entrevista con estudiantes post-sesión: reflexión sobre aprendizajes y análisis crítico del apoyo brindado por el asistente.</w:t>
       </w:r>
     </w:p>
     <w:p>
@@ -2190,122 +2269,31 @@
           <w:rFonts w:ascii="Aptos" w:hAnsi="Aptos"/>
           <w:lang w:val="es-ES"/>
         </w:rPr>
-        <w:t>La evaluación se realizará tanto desde el punto de vista cualitativo</w:t>
-      </w:r>
-      <w:r>
-        <w:rPr>
-          <w:rFonts w:ascii="Aptos" w:hAnsi="Aptos"/>
-          <w:lang w:val="es-ES"/>
-        </w:rPr>
-        <w:t xml:space="preserve"> (</w:t>
-      </w:r>
-      <w:r>
-        <w:rPr>
-          <w:rFonts w:ascii="Aptos" w:hAnsi="Aptos"/>
-          <w:lang w:val="es-ES"/>
-        </w:rPr>
-        <w:t xml:space="preserve">observación directa de la </w:t>
-      </w:r>
-      <w:r>
-        <w:rPr>
-          <w:rFonts w:ascii="Aptos" w:hAnsi="Aptos"/>
-          <w:lang w:val="es-ES"/>
-        </w:rPr>
-        <w:t>interacción</w:t>
-      </w:r>
-      <w:r>
-        <w:rPr>
-          <w:rFonts w:ascii="Aptos" w:hAnsi="Aptos"/>
-          <w:lang w:val="es-ES"/>
-        </w:rPr>
-        <w:t xml:space="preserve"> de los </w:t>
-      </w:r>
-      <w:r>
-        <w:rPr>
-          <w:rFonts w:ascii="Aptos" w:hAnsi="Aptos"/>
-          <w:lang w:val="es-ES"/>
-        </w:rPr>
-        <w:t>estudiantes</w:t>
-      </w:r>
-      <w:r>
-        <w:rPr>
-          <w:rFonts w:ascii="Aptos" w:hAnsi="Aptos"/>
-          <w:lang w:val="es-ES"/>
-        </w:rPr>
-        <w:t xml:space="preserve"> con la herramienta</w:t>
-      </w:r>
-      <w:r>
-        <w:rPr>
-          <w:rFonts w:ascii="Aptos" w:hAnsi="Aptos"/>
-          <w:lang w:val="es-ES"/>
-        </w:rPr>
-        <w:t>)</w:t>
-      </w:r>
-      <w:r>
-        <w:rPr>
-          <w:rFonts w:ascii="Aptos" w:hAnsi="Aptos"/>
-          <w:lang w:val="es-ES"/>
-        </w:rPr>
-        <w:t>,</w:t>
-      </w:r>
-      <w:r>
-        <w:rPr>
-          <w:rFonts w:ascii="Aptos" w:hAnsi="Aptos"/>
-          <w:lang w:val="es-ES"/>
-        </w:rPr>
-        <w:t xml:space="preserve"> como </w:t>
-      </w:r>
-      <w:r>
-        <w:rPr>
-          <w:rFonts w:ascii="Aptos" w:hAnsi="Aptos"/>
-          <w:lang w:val="es-ES"/>
-        </w:rPr>
-        <w:t>cuantitativa</w:t>
-      </w:r>
-      <w:r>
-        <w:rPr>
-          <w:rFonts w:ascii="Aptos" w:hAnsi="Aptos"/>
-          <w:lang w:val="es-ES"/>
-        </w:rPr>
-        <w:t xml:space="preserve"> (instrumentación de </w:t>
-      </w:r>
-      <w:proofErr w:type="spellStart"/>
-      <w:r>
-        <w:rPr>
-          <w:rFonts w:ascii="Aptos" w:hAnsi="Aptos"/>
-          <w:lang w:val="es-ES"/>
-        </w:rPr>
-        <w:t>observabilidad</w:t>
-      </w:r>
-      <w:proofErr w:type="spellEnd"/>
-      <w:r>
-        <w:rPr>
-          <w:rFonts w:ascii="Aptos" w:hAnsi="Aptos"/>
-          <w:lang w:val="es-ES"/>
-        </w:rPr>
-        <w:t xml:space="preserve"> de la herramienta</w:t>
-      </w:r>
-      <w:r>
-        <w:rPr>
-          <w:rFonts w:ascii="Aptos" w:hAnsi="Aptos"/>
-          <w:lang w:val="es-ES"/>
-        </w:rPr>
-        <w:t>)</w:t>
-      </w:r>
-      <w:r>
-        <w:rPr>
-          <w:rFonts w:ascii="Aptos" w:hAnsi="Aptos"/>
-          <w:lang w:val="es-ES"/>
-        </w:rPr>
-        <w:t>.</w:t>
-      </w:r>
-      <w:r>
-        <w:rPr>
-          <w:rFonts w:ascii="Aptos" w:hAnsi="Aptos"/>
-          <w:lang w:val="es-ES"/>
-        </w:rPr>
-        <w:t xml:space="preserve"> Se planifican tres enfoques de evaluación complementarios:</w:t>
-      </w:r>
+        <w:t>•</w:t>
+      </w:r>
+      <w:r>
+        <w:rPr>
+          <w:rFonts w:ascii="Aptos" w:hAnsi="Aptos"/>
+          <w:lang w:val="es-ES"/>
+        </w:rPr>
+        <w:t xml:space="preserve"> </w:t>
+      </w:r>
+      <w:r>
+        <w:rPr>
+          <w:rFonts w:ascii="Aptos" w:hAnsi="Aptos"/>
+          <w:lang w:val="es-ES"/>
+        </w:rPr>
+        <w:t>Métricas (anonimizadas) de progresión pedagógica en cada kata. Número de interacciones, progresión en los distintos pasos del desafío, logro de estados finales, tiempo de interacción.</w:t>
+      </w:r>
+    </w:p>
+    <w:p>
+      <w:pPr>
+        <w:jc w:val="both"/>
+        <w:rPr>
+          <w:rFonts w:ascii="Aptos" w:hAnsi="Aptos"/>
+          <w:lang w:val="es-ES"/>
+        </w:rPr>
+      </w:pPr>
     </w:p>
     <w:p>
       <w:pPr>
@@ -2326,21 +2314,7 @@
           <w:rFonts w:ascii="Aptos" w:hAnsi="Aptos"/>
           <w:lang w:val="es-ES"/>
         </w:rPr>
-        <w:t>•</w:t>
-      </w:r>
-      <w:r>
-        <w:rPr>
-          <w:rFonts w:ascii="Aptos" w:hAnsi="Aptos"/>
-          <w:lang w:val="es-ES"/>
-        </w:rPr>
-        <w:t xml:space="preserve"> </w:t>
-      </w:r>
-      <w:r>
-        <w:rPr>
-          <w:rFonts w:ascii="Aptos" w:hAnsi="Aptos"/>
-          <w:lang w:val="es-ES"/>
-        </w:rPr>
-        <w:t>Evaluación cualitativa por observación de sesiones de desarrollo. Objetivo: evaluar usabilidad y adaptación pedagógica del asistente.</w:t>
+        <w:t>Si corresponde, mencionar los antecedentes, referencias o modelos usados para generar la propuesta (máximo 5 referencias en formato citación)</w:t>
       </w:r>
     </w:p>
     <w:p>
@@ -2354,29 +2328,17 @@
         <w:jc w:val="both"/>
         <w:rPr>
           <w:rFonts w:ascii="Aptos" w:hAnsi="Aptos"/>
-          <w:lang w:val="es-ES"/>
-        </w:rPr>
-      </w:pPr>
-      <w:r>
-        <w:rPr>
-          <w:rFonts w:ascii="Aptos" w:hAnsi="Aptos"/>
-          <w:lang w:val="es-ES"/>
-        </w:rPr>
-        <w:t>•</w:t>
-      </w:r>
-      <w:r>
-        <w:rPr>
-          <w:rFonts w:ascii="Aptos" w:hAnsi="Aptos"/>
-          <w:lang w:val="es-ES"/>
-        </w:rPr>
-        <w:t xml:space="preserve"> </w:t>
-      </w:r>
-      <w:r>
-        <w:rPr>
-          <w:rFonts w:ascii="Aptos" w:hAnsi="Aptos"/>
-          <w:lang w:val="es-ES"/>
-        </w:rPr>
-        <w:t>Entrevista con estudiantes post-sesión: reflexión sobre aprendizajes y análisis crítico del apoyo brindado por el asistente.</w:t>
+          <w:b/>
+          <w:lang w:val="en-US"/>
+        </w:rPr>
+      </w:pPr>
+      <w:r>
+        <w:rPr>
+          <w:rFonts w:ascii="Aptos" w:hAnsi="Aptos"/>
+          <w:b/>
+          <w:lang w:val="en-US"/>
+        </w:rPr>
+        <w:t>Referencias</w:t>
       </w:r>
     </w:p>
     <w:p>
@@ -2390,39 +2352,48 @@
         <w:jc w:val="both"/>
         <w:rPr>
           <w:rFonts w:ascii="Aptos" w:hAnsi="Aptos"/>
-          <w:lang w:val="es-ES"/>
-        </w:rPr>
-      </w:pPr>
-      <w:r>
-        <w:rPr>
-          <w:rFonts w:ascii="Aptos" w:hAnsi="Aptos"/>
-          <w:lang w:val="es-ES"/>
-        </w:rPr>
-        <w:t>•</w:t>
-      </w:r>
-      <w:r>
-        <w:rPr>
-          <w:rFonts w:ascii="Aptos" w:hAnsi="Aptos"/>
-          <w:lang w:val="es-ES"/>
-        </w:rPr>
-        <w:t xml:space="preserve"> </w:t>
-      </w:r>
-      <w:r>
-        <w:rPr>
-          <w:rFonts w:ascii="Aptos" w:hAnsi="Aptos"/>
-          <w:lang w:val="es-ES"/>
-        </w:rPr>
-        <w:t>Métricas (anonimizadas) de progresión pedagógica en cada kata. Número de interacciones, progresión en los distintos pasos del desafío, logro de estados finales, tiempo de interacción.</w:t>
-      </w:r>
-    </w:p>
-    <w:p>
-      <w:pPr>
-        <w:jc w:val="both"/>
-        <w:rPr>
-          <w:rFonts w:ascii="Aptos" w:hAnsi="Aptos"/>
-          <w:lang w:val="es-ES"/>
-        </w:rPr>
-      </w:pPr>
+        </w:rPr>
+      </w:pPr>
+      <w:r>
+        <w:rPr>
+          <w:rFonts w:ascii="Aptos" w:hAnsi="Aptos"/>
+          <w:lang w:val="en-US"/>
+        </w:rPr>
+        <w:lastRenderedPageBreak/>
+        <w:t>1.</w:t>
+      </w:r>
+      <w:r>
+        <w:rPr>
+          <w:rFonts w:ascii="Aptos" w:hAnsi="Aptos"/>
+          <w:lang w:val="en-US"/>
+        </w:rPr>
+        <w:t xml:space="preserve"> Jack </w:t>
+      </w:r>
+      <w:proofErr w:type="spellStart"/>
+      <w:r>
+        <w:rPr>
+          <w:rFonts w:ascii="Aptos" w:hAnsi="Aptos"/>
+          <w:lang w:val="en-US"/>
+        </w:rPr>
+        <w:t>Keeely</w:t>
+      </w:r>
+      <w:proofErr w:type="spellEnd"/>
+      <w:r>
+        <w:rPr>
+          <w:rFonts w:ascii="Aptos" w:hAnsi="Aptos"/>
+          <w:lang w:val="en-US"/>
+        </w:rPr>
+        <w:t xml:space="preserve">. (2024, November 1). AI Powers 25% of Google’s Code: What’s Next for Software Engineers? </w:t>
+      </w:r>
+      <w:hyperlink r:id="rId11" w:history="1">
+        <w:r>
+          <w:rPr>
+            <w:rStyle w:val="Hipervnculo"/>
+            <w:rFonts w:ascii="Aptos" w:hAnsi="Aptos"/>
+          </w:rPr>
+          <w:t>https://www.forbes.com/sites/jackkelly/2024/11/01/ai-code-and-the-future-of-software-engineers/</w:t>
+        </w:r>
+      </w:hyperlink>
     </w:p>
     <w:p>
       <w:pPr>
@@ -2435,163 +2406,38 @@
         <w:jc w:val="both"/>
         <w:rPr>
           <w:rFonts w:ascii="Aptos" w:hAnsi="Aptos"/>
-          <w:lang w:val="es-ES"/>
-        </w:rPr>
-      </w:pPr>
-      <w:r>
-        <w:rPr>
-          <w:rFonts w:ascii="Aptos" w:hAnsi="Aptos"/>
-          <w:lang w:val="es-ES"/>
-        </w:rPr>
-        <w:t>Si corresponde, mencionar los antecedentes, referencias o modelos usados para generar la propuesta (máximo 5 referencias en formato citación)</w:t>
-      </w:r>
-    </w:p>
-    <w:p>
-      <w:pPr>
-        <w:pBdr>
-          <w:top w:val="single" w:sz="4" w:space="1" w:color="auto"/>
-          <w:left w:val="single" w:sz="4" w:space="4" w:color="auto"/>
-          <w:bottom w:val="single" w:sz="4" w:space="1" w:color="auto"/>
-          <w:right w:val="single" w:sz="4" w:space="4" w:color="auto"/>
-        </w:pBdr>
-        <w:jc w:val="both"/>
-        <w:rPr>
-          <w:rFonts w:ascii="Aptos" w:hAnsi="Aptos"/>
-          <w:b/>
+        </w:rPr>
+      </w:pPr>
+      <w:r>
+        <w:rPr>
+          <w:rFonts w:ascii="Aptos" w:hAnsi="Aptos"/>
           <w:lang w:val="en-US"/>
         </w:rPr>
-      </w:pPr>
-      <w:r>
-        <w:rPr>
-          <w:rFonts w:ascii="Aptos" w:hAnsi="Aptos"/>
-          <w:b/>
+        <w:t>2.</w:t>
+      </w:r>
+      <w:r>
+        <w:rPr>
+          <w:rFonts w:ascii="Aptos" w:hAnsi="Aptos"/>
           <w:lang w:val="en-US"/>
         </w:rPr>
-        <w:t>Referencias</w:t>
-      </w:r>
-    </w:p>
-    <w:p>
-      <w:pPr>
-        <w:pBdr>
-          <w:top w:val="single" w:sz="4" w:space="1" w:color="auto"/>
-          <w:left w:val="single" w:sz="4" w:space="4" w:color="auto"/>
-          <w:bottom w:val="single" w:sz="4" w:space="1" w:color="auto"/>
-          <w:right w:val="single" w:sz="4" w:space="4" w:color="auto"/>
-        </w:pBdr>
-        <w:jc w:val="both"/>
-        <w:rPr>
-          <w:rFonts w:ascii="Aptos" w:hAnsi="Aptos"/>
-        </w:rPr>
-      </w:pPr>
+        <w:t xml:space="preserve"> </w:t>
+      </w:r>
       <w:r>
         <w:rPr>
           <w:rFonts w:ascii="Aptos" w:hAnsi="Aptos"/>
           <w:lang w:val="en-US"/>
         </w:rPr>
-        <w:t>1.</w:t>
-      </w:r>
-      <w:r>
-        <w:rPr>
-          <w:rFonts w:ascii="Aptos" w:hAnsi="Aptos"/>
-          <w:lang w:val="en-US"/>
-        </w:rPr>
-        <w:t xml:space="preserve"> Jack </w:t>
-      </w:r>
-      <w:proofErr w:type="spellStart"/>
-      <w:r>
-        <w:rPr>
-          <w:rFonts w:ascii="Aptos" w:hAnsi="Aptos"/>
-          <w:lang w:val="en-US"/>
-        </w:rPr>
-        <w:t>Keeely</w:t>
-      </w:r>
-      <w:proofErr w:type="spellEnd"/>
-      <w:r>
-        <w:rPr>
-          <w:rFonts w:ascii="Aptos" w:hAnsi="Aptos"/>
-          <w:lang w:val="en-US"/>
-        </w:rPr>
-        <w:t xml:space="preserve">. (2024, November 1). AI Powers 25% of Google’s Code: What’s Next for Software Engineers? </w:t>
-      </w:r>
-      <w:r>
-        <w:fldChar w:fldCharType="begin"/>
-      </w:r>
-      <w:r>
-        <w:rPr>
-          <w:lang w:val="en-US"/>
-        </w:rPr>
-        <w:instrText>HYPERLINK "https://www.forbes.com/sites/jackkelly/2024/11/01/ai-code-and-the-future-of-software-engineers/"</w:instrText>
-      </w:r>
-      <w:r>
-        <w:fldChar w:fldCharType="separate"/>
-      </w:r>
-      <w:r>
-        <w:rPr>
-          <w:rStyle w:val="Hipervnculo"/>
-          <w:rFonts w:ascii="Aptos" w:hAnsi="Aptos"/>
-        </w:rPr>
-        <w:t>https://www.forbes.com/sites/jackkelly/2024/11/01/ai-code-and-the-future-of-software-engineers/</w:t>
-      </w:r>
-      <w:r>
-        <w:fldChar w:fldCharType="end"/>
-      </w:r>
-    </w:p>
-    <w:p>
-      <w:pPr>
-        <w:pBdr>
-          <w:top w:val="single" w:sz="4" w:space="1" w:color="auto"/>
-          <w:left w:val="single" w:sz="4" w:space="4" w:color="auto"/>
-          <w:bottom w:val="single" w:sz="4" w:space="1" w:color="auto"/>
-          <w:right w:val="single" w:sz="4" w:space="4" w:color="auto"/>
-        </w:pBdr>
-        <w:jc w:val="both"/>
-        <w:rPr>
-          <w:rFonts w:ascii="Aptos" w:hAnsi="Aptos"/>
-        </w:rPr>
-      </w:pPr>
-      <w:r>
-        <w:rPr>
-          <w:rFonts w:ascii="Aptos" w:hAnsi="Aptos"/>
-          <w:lang w:val="en-US"/>
-        </w:rPr>
-        <w:t>2.</w:t>
-      </w:r>
-      <w:r>
-        <w:rPr>
-          <w:rFonts w:ascii="Aptos" w:hAnsi="Aptos"/>
-          <w:lang w:val="en-US"/>
-        </w:rPr>
-        <w:t xml:space="preserve"> </w:t>
-      </w:r>
-      <w:r>
-        <w:rPr>
-          <w:rFonts w:ascii="Aptos" w:hAnsi="Aptos"/>
-          <w:lang w:val="en-US"/>
-        </w:rPr>
         <w:t xml:space="preserve">Emily Bache. (2024, August). SE Radio 629: Emily Bache on Katas and the Importance of Practice – Software Engineering Radio. </w:t>
       </w:r>
-      <w:r>
-        <w:fldChar w:fldCharType="begin"/>
-      </w:r>
-      <w:r>
-        <w:rPr>
-          <w:lang w:val="en-US"/>
-        </w:rPr>
-        <w:instrText>HYPERLINK "https://se-radio.net/2024/08/se-radio-629-emily-bache-on-katas-and-the-importance-of-practice/?utm_source=chatgpt.com"</w:instrText>
-      </w:r>
-      <w:r>
-        <w:fldChar w:fldCharType="separate"/>
-      </w:r>
-      <w:r>
-        <w:rPr>
-          <w:rStyle w:val="Hipervnculo"/>
-          <w:rFonts w:ascii="Aptos" w:hAnsi="Aptos"/>
-        </w:rPr>
-        <w:t>https://se-radio.net/2024/08/se-radio-629-emily-bache-on-katas-and-the-importance-of-practice/?utm_source=chatgpt.com</w:t>
-      </w:r>
-      <w:r>
-        <w:fldChar w:fldCharType="end"/>
-      </w:r>
+      <w:hyperlink r:id="rId12" w:history="1">
+        <w:r>
+          <w:rPr>
+            <w:rStyle w:val="Hipervnculo"/>
+            <w:rFonts w:ascii="Aptos" w:hAnsi="Aptos"/>
+          </w:rPr>
+          <w:t>https://se-radio.net/2024/08/se-radio-629-emily-bache-on-katas-and-the-importance-of-practice/?utm_source=chatgpt.com</w:t>
+        </w:r>
+      </w:hyperlink>
     </w:p>
     <w:p>
       <w:pPr>
@@ -2854,7 +2700,7 @@
                     <pic:cNvPicPr/>
                   </pic:nvPicPr>
                   <pic:blipFill>
-                    <a:blip r:embed="rId12" cstate="print">
+                    <a:blip r:embed="rId13" cstate="print">
                       <a:extLst>
                         <a:ext uri="{28A0092B-C50C-407E-A947-70E740481C1C}">
                           <a14:useLocalDpi xmlns:a14="http://schemas.microsoft.com/office/drawing/2010/main" val="0"/>
@@ -5075,15 +4921,6 @@
 </file>
 
 <file path=customXml/item1.xml><?xml version="1.0" encoding="utf-8"?>
-<?mso-contentType ?>
-<FormTemplates xmlns="http://schemas.microsoft.com/sharepoint/v3/contenttype/forms">
-  <Display>DocumentLibraryForm</Display>
-  <Edit>DocumentLibraryForm</Edit>
-  <New>DocumentLibraryForm</New>
-</FormTemplates>
-</file>
-
-<file path=customXml/item2.xml><?xml version="1.0" encoding="utf-8"?>
 <p:properties xmlns:p="http://schemas.microsoft.com/office/2006/metadata/properties" xmlns:xsi="http://www.w3.org/2001/XMLSchema-instance" xmlns:pc="http://schemas.microsoft.com/office/infopath/2007/PartnerControls">
   <documentManagement>
     <TaxCatchAll xmlns="7f019ab0-5ffe-43e1-b2f8-62bc369ebe4f" xsi:nil="true"/>
@@ -5092,6 +4929,15 @@
     </lcf76f155ced4ddcb4097134ff3c332f>
   </documentManagement>
 </p:properties>
+</file>
+
+<file path=customXml/item2.xml><?xml version="1.0" encoding="utf-8"?>
+<?mso-contentType ?>
+<FormTemplates xmlns="http://schemas.microsoft.com/sharepoint/v3/contenttype/forms">
+  <Display>DocumentLibraryForm</Display>
+  <Edit>DocumentLibraryForm</Edit>
+  <New>DocumentLibraryForm</New>
+</FormTemplates>
 </file>
 
 <file path=customXml/item3.xml><?xml version="1.0" encoding="utf-8"?>
@@ -5349,21 +5195,25 @@
 </ct:contentTypeSchema>
 </file>
 
-<file path=customXml/itemProps1.xml><?xml version="1.0" encoding="utf-8"?>
-<ds:datastoreItem xmlns:ds="http://schemas.openxmlformats.org/officeDocument/2006/customXml" ds:itemID="{10BF9C14-7B09-4DF9-B96A-63534ED8C7CC}">
-  <ds:schemaRefs>
-    <ds:schemaRef ds:uri="http://schemas.microsoft.com/sharepoint/v3/contenttype/forms"/>
-  </ds:schemaRefs>
-</ds:datastoreItem>
+<file path=customXml/item4.xml><?xml version="1.0" encoding="utf-8"?>
+<b:Sources xmlns:b="http://schemas.openxmlformats.org/officeDocument/2006/bibliography" xmlns="http://schemas.openxmlformats.org/officeDocument/2006/bibliography" SelectedStyle="\APASixthEditionOfficeOnline.xsl" StyleName="APA" Version="6"/>
 </file>
 
-<file path=customXml/itemProps2.xml><?xml version="1.0" encoding="utf-8"?>
+<file path=customXml/itemProps1.xml><?xml version="1.0" encoding="utf-8"?>
 <ds:datastoreItem xmlns:ds="http://schemas.openxmlformats.org/officeDocument/2006/customXml" ds:itemID="{7A024E31-7865-4F37-AAAF-D713D1948259}">
   <ds:schemaRefs>
     <ds:schemaRef ds:uri="http://schemas.microsoft.com/office/2006/metadata/properties"/>
     <ds:schemaRef ds:uri="http://schemas.microsoft.com/office/infopath/2007/PartnerControls"/>
     <ds:schemaRef ds:uri="7f019ab0-5ffe-43e1-b2f8-62bc369ebe4f"/>
     <ds:schemaRef ds:uri="95c80e47-662b-4bc0-a457-b879d3f3aba4"/>
+  </ds:schemaRefs>
+</ds:datastoreItem>
+</file>
+
+<file path=customXml/itemProps2.xml><?xml version="1.0" encoding="utf-8"?>
+<ds:datastoreItem xmlns:ds="http://schemas.openxmlformats.org/officeDocument/2006/customXml" ds:itemID="{10BF9C14-7B09-4DF9-B96A-63534ED8C7CC}">
+  <ds:schemaRefs>
+    <ds:schemaRef ds:uri="http://schemas.microsoft.com/sharepoint/v3/contenttype/forms"/>
   </ds:schemaRefs>
 </ds:datastoreItem>
 </file>
@@ -5385,4 +5235,12 @@
     <ds:schemaRef ds:uri="http://schemas.microsoft.com/internal/obd"/>
   </ds:schemaRefs>
 </ds:datastoreItem>
+</file>
+
+<file path=customXml/itemProps4.xml><?xml version="1.0" encoding="utf-8"?>
+<ds:datastoreItem xmlns:ds="http://schemas.openxmlformats.org/officeDocument/2006/customXml" ds:itemID="{2CC75046-B844-4D66-A332-AF66C2558179}">
+  <ds:schemaRefs>
+    <ds:schemaRef ds:uri="http://schemas.openxmlformats.org/officeDocument/2006/bibliography"/>
+  </ds:schemaRefs>
+</ds:datastoreItem>
 </file>
</xml_diff>